<commit_message>
- Added lastest files
Signed-off-by: JasterRogue <ryanmadigan141@gmail.com>
</commit_message>
<xml_diff>
--- a/Documents/FYP Thesis_RyanMadiganV2.docx
+++ b/Documents/FYP Thesis_RyanMadiganV2.docx
@@ -108,6 +108,9 @@
       </w:r>
       <w:r>
         <w:t xml:space="preserve"> The first thing that may come to mind when implementing image recognition would most likely be A.I. However, image recognition has been around for quite some time. Before the use of A.I, algorithms that detected shapes and other things were implemented to carry it out. Image recognition has been used in many things such as facial recognition, visual searching and many more. </w:t>
+      </w:r>
+      <w:r>
+        <w:t xml:space="preserve">Image recognition could also be implemented through the use of A.I. For example, through using a convolutional neural network, the A.I could learn to recognise each of the different kind of images. </w:t>
       </w:r>
     </w:p>
     <w:p>
@@ -1762,14 +1765,337 @@
     </w:p>
     <w:p>
       <w:pPr>
-        <w:rPr>
-          <w:rFonts w:asciiTheme="majorHAnsi" w:eastAsiaTheme="majorEastAsia" w:hAnsiTheme="majorHAnsi" w:cstheme="majorBidi"/>
-          <w:b/>
-          <w:bCs/>
-          <w:sz w:val="28"/>
-          <w:szCs w:val="28"/>
-        </w:rPr>
-      </w:pPr>
+        <w:pStyle w:val="Heading1"/>
+        <w:numPr>
+          <w:ilvl w:val="1"/>
+          <w:numId w:val="1"/>
+        </w:numPr>
+        <w:rPr>
+          <w:color w:val="auto"/>
+        </w:rPr>
+      </w:pPr>
+      <w:r>
+        <w:rPr>
+          <w:color w:val="auto"/>
+        </w:rPr>
+        <w:t>Overview</w:t>
+      </w:r>
+    </w:p>
+    <w:p>
+      <w:pPr>
+        <w:spacing w:line="360" w:lineRule="auto"/>
+        <w:rPr>
+          <w:sz w:val="24"/>
+          <w:szCs w:val="24"/>
+        </w:rPr>
+      </w:pPr>
+      <w:r>
+        <w:rPr>
+          <w:sz w:val="24"/>
+          <w:szCs w:val="24"/>
+        </w:rPr>
+        <w:t>In modern times, the use of image recognition technology can be found everywhere. Examples of it uses are on phones that may use facial recognition to unlock the phone, visual searches, translating and many more. In short, image recognition looks at the image data and attempts to determine if there are any sort of features or objects within the image. Image recognition was originally implemented through different kinds of algorithms</w:t>
+      </w:r>
+      <w:r>
+        <w:rPr>
+          <w:sz w:val="24"/>
+          <w:szCs w:val="24"/>
+        </w:rPr>
+        <w:t xml:space="preserve">. In modern day, it is more common to use an A.I to implement image recognition, convolutional neural networks are one of the most popular ways of implementing </w:t>
+      </w:r>
+      <w:r>
+        <w:rPr>
+          <w:sz w:val="24"/>
+          <w:szCs w:val="24"/>
+        </w:rPr>
+        <w:t xml:space="preserve">a form of image recognition. </w:t>
+      </w:r>
+    </w:p>
+    <w:p>
+      <w:pPr>
+        <w:spacing w:line="360" w:lineRule="auto"/>
+        <w:rPr>
+          <w:sz w:val="24"/>
+          <w:szCs w:val="24"/>
+        </w:rPr>
+      </w:pPr>
+      <w:r>
+        <w:rPr>
+          <w:sz w:val="24"/>
+          <w:szCs w:val="24"/>
+        </w:rPr>
+        <w:t xml:space="preserve">The research chapter can be split into three parts. First, an in depth look at image recognition itself, its origins, and the ways it can be implemented. The following chapter looks at </w:t>
+      </w:r>
+      <w:r>
+        <w:rPr>
+          <w:sz w:val="24"/>
+          <w:szCs w:val="24"/>
+        </w:rPr>
+        <w:t>convolutional</w:t>
+      </w:r>
+      <w:r>
+        <w:rPr>
+          <w:sz w:val="24"/>
+          <w:szCs w:val="24"/>
+        </w:rPr>
+        <w:t xml:space="preserve"> neural networks and the final </w:t>
+      </w:r>
+      <w:r>
+        <w:rPr>
+          <w:sz w:val="24"/>
+          <w:szCs w:val="24"/>
+        </w:rPr>
+        <w:t xml:space="preserve">research chapter looks at digital image processing. </w:t>
+      </w:r>
+    </w:p>
+    <w:p>
+      <w:pPr>
+        <w:spacing w:line="360" w:lineRule="auto"/>
+        <w:rPr>
+          <w:sz w:val="24"/>
+          <w:szCs w:val="24"/>
+        </w:rPr>
+      </w:pPr>
+      <w:r>
+        <w:rPr>
+          <w:sz w:val="24"/>
+          <w:szCs w:val="24"/>
+        </w:rPr>
+        <w:t xml:space="preserve">The methodology chapter gives a view of the sort of technology and approaches that can be taken in the project. </w:t>
+      </w:r>
+    </w:p>
+    <w:p>
+      <w:pPr>
+        <w:spacing w:line="360" w:lineRule="auto"/>
+        <w:rPr>
+          <w:sz w:val="24"/>
+          <w:szCs w:val="24"/>
+        </w:rPr>
+      </w:pPr>
+      <w:r>
+        <w:rPr>
+          <w:sz w:val="24"/>
+          <w:szCs w:val="24"/>
+        </w:rPr>
+        <w:t xml:space="preserve">The implementation section of the document gives a detailed report of how all of the work was carried out in each of the sprints, it includes screenshots of some of the code as well as pictures of some of the results that were discovered along the way. </w:t>
+      </w:r>
+    </w:p>
+    <w:p>
+      <w:pPr>
+        <w:spacing w:line="360" w:lineRule="auto"/>
+        <w:rPr>
+          <w:sz w:val="24"/>
+          <w:szCs w:val="24"/>
+        </w:rPr>
+      </w:pPr>
+      <w:r>
+        <w:rPr>
+          <w:sz w:val="24"/>
+          <w:szCs w:val="24"/>
+        </w:rPr>
+        <w:t xml:space="preserve">Finally, the last few sections, the conclusion, findings, and analysis give a synopsis of the work that was carried out during the project and gives a summary of the analysis and the findings taken from the work carried out. </w:t>
+      </w:r>
+    </w:p>
+    <w:p>
+      <w:pPr>
+        <w:pStyle w:val="Heading1"/>
+        <w:numPr>
+          <w:ilvl w:val="1"/>
+          <w:numId w:val="1"/>
+        </w:numPr>
+        <w:spacing w:line="360" w:lineRule="auto"/>
+        <w:rPr>
+          <w:color w:val="auto"/>
+        </w:rPr>
+      </w:pPr>
+      <w:r>
+        <w:rPr>
+          <w:color w:val="auto"/>
+        </w:rPr>
+        <w:t>Problem Statement</w:t>
+      </w:r>
+    </w:p>
+    <w:p>
+      <w:pPr>
+        <w:spacing w:line="360" w:lineRule="auto"/>
+        <w:rPr>
+          <w:sz w:val="24"/>
+          <w:szCs w:val="24"/>
+        </w:rPr>
+      </w:pPr>
+      <w:r>
+        <w:rPr>
+          <w:sz w:val="24"/>
+          <w:szCs w:val="24"/>
+        </w:rPr>
+        <w:t xml:space="preserve">The research question for </w:t>
+      </w:r>
+      <w:r>
+        <w:rPr>
+          <w:sz w:val="24"/>
+          <w:szCs w:val="24"/>
+        </w:rPr>
+        <w:t>the project is:</w:t>
+      </w:r>
+    </w:p>
+    <w:p>
+      <w:pPr>
+        <w:spacing w:line="360" w:lineRule="auto"/>
+        <w:rPr>
+          <w:i/>
+          <w:iCs/>
+          <w:sz w:val="24"/>
+          <w:szCs w:val="24"/>
+        </w:rPr>
+      </w:pPr>
+      <w:r>
+        <w:rPr>
+          <w:i/>
+          <w:iCs/>
+          <w:sz w:val="24"/>
+          <w:szCs w:val="24"/>
+        </w:rPr>
+        <w:t xml:space="preserve">Can image recognition be used to simulate attacks in Clash of Clans? </w:t>
+      </w:r>
+    </w:p>
+    <w:p>
+      <w:pPr>
+        <w:pStyle w:val="Heading1"/>
+        <w:spacing w:line="360" w:lineRule="auto"/>
+        <w:rPr>
+          <w:color w:val="auto"/>
+        </w:rPr>
+      </w:pPr>
+      <w:r>
+        <w:rPr>
+          <w:color w:val="auto"/>
+        </w:rPr>
+        <w:lastRenderedPageBreak/>
+        <w:t>1.3 Aims and Objectives.</w:t>
+      </w:r>
+    </w:p>
+    <w:p>
+      <w:pPr>
+        <w:spacing w:line="360" w:lineRule="auto"/>
+        <w:rPr>
+          <w:sz w:val="24"/>
+          <w:szCs w:val="24"/>
+        </w:rPr>
+      </w:pPr>
+      <w:r>
+        <w:rPr>
+          <w:b/>
+          <w:bCs/>
+          <w:sz w:val="24"/>
+          <w:szCs w:val="24"/>
+        </w:rPr>
+        <w:t xml:space="preserve">Aim: </w:t>
+      </w:r>
+      <w:r>
+        <w:rPr>
+          <w:sz w:val="24"/>
+          <w:szCs w:val="24"/>
+        </w:rPr>
+        <w:t>Implement a form of image recognition that will take an image of a base from the game Clash of Clans, scan through the image recognising the different components, recreate the base and simulate an attack on it.</w:t>
+      </w:r>
+    </w:p>
+    <w:p>
+      <w:pPr>
+        <w:spacing w:line="360" w:lineRule="auto"/>
+        <w:rPr>
+          <w:b/>
+          <w:bCs/>
+          <w:sz w:val="24"/>
+          <w:szCs w:val="24"/>
+        </w:rPr>
+      </w:pPr>
+      <w:r>
+        <w:rPr>
+          <w:b/>
+          <w:bCs/>
+          <w:sz w:val="24"/>
+          <w:szCs w:val="24"/>
+        </w:rPr>
+        <w:t>Objectives:</w:t>
+      </w:r>
+    </w:p>
+    <w:p>
+      <w:pPr>
+        <w:pStyle w:val="ListParagraph"/>
+        <w:numPr>
+          <w:ilvl w:val="0"/>
+          <w:numId w:val="2"/>
+        </w:numPr>
+        <w:spacing w:line="360" w:lineRule="auto"/>
+        <w:rPr>
+          <w:b/>
+          <w:bCs/>
+          <w:sz w:val="24"/>
+          <w:szCs w:val="24"/>
+        </w:rPr>
+      </w:pPr>
+      <w:r>
+        <w:rPr>
+          <w:sz w:val="24"/>
+          <w:szCs w:val="24"/>
+        </w:rPr>
+        <w:t xml:space="preserve">Implement some form of </w:t>
+      </w:r>
+      <w:r>
+        <w:rPr>
+          <w:sz w:val="24"/>
+          <w:szCs w:val="24"/>
+        </w:rPr>
+        <w:t xml:space="preserve">image recognition that will be able to recognise the different buildings on a Clash of Clans base. </w:t>
+      </w:r>
+    </w:p>
+    <w:p>
+      <w:pPr>
+        <w:pStyle w:val="ListParagraph"/>
+        <w:numPr>
+          <w:ilvl w:val="0"/>
+          <w:numId w:val="2"/>
+        </w:numPr>
+        <w:spacing w:line="360" w:lineRule="auto"/>
+        <w:rPr>
+          <w:b/>
+          <w:bCs/>
+          <w:sz w:val="24"/>
+          <w:szCs w:val="24"/>
+        </w:rPr>
+      </w:pPr>
+      <w:r>
+        <w:rPr>
+          <w:sz w:val="24"/>
+          <w:szCs w:val="24"/>
+        </w:rPr>
+        <w:t xml:space="preserve">Recreate a base after looking at the image of the base. </w:t>
+      </w:r>
+    </w:p>
+    <w:p>
+      <w:pPr>
+        <w:pStyle w:val="ListParagraph"/>
+        <w:numPr>
+          <w:ilvl w:val="0"/>
+          <w:numId w:val="2"/>
+        </w:numPr>
+        <w:spacing w:line="360" w:lineRule="auto"/>
+        <w:rPr>
+          <w:b/>
+          <w:bCs/>
+          <w:sz w:val="24"/>
+          <w:szCs w:val="24"/>
+        </w:rPr>
+      </w:pPr>
+      <w:r>
+        <w:rPr>
+          <w:sz w:val="24"/>
+          <w:szCs w:val="24"/>
+        </w:rPr>
+        <w:t xml:space="preserve">Simulate an attack on the base. </w:t>
+      </w:r>
+    </w:p>
+    <w:p>
       <w:r>
         <w:br w:type="page"/>
       </w:r>
@@ -1973,7 +2299,7 @@
                     <pic:cNvPicPr/>
                   </pic:nvPicPr>
                   <pic:blipFill>
-                    <a:blip r:embed="rId7">
+                    <a:blip r:embed="rId8">
                       <a:extLst>
                         <a:ext uri="{28A0092B-C50C-407E-A947-70E740481C1C}">
                           <a14:useLocalDpi xmlns:a14="http://schemas.microsoft.com/office/drawing/2010/main" val="0"/>
@@ -2163,7 +2489,7 @@
                     <pic:cNvPicPr/>
                   </pic:nvPicPr>
                   <pic:blipFill>
-                    <a:blip r:embed="rId8">
+                    <a:blip r:embed="rId9">
                       <a:extLst>
                         <a:ext uri="{28A0092B-C50C-407E-A947-70E740481C1C}">
                           <a14:useLocalDpi xmlns:a14="http://schemas.microsoft.com/office/drawing/2010/main" val="0"/>
@@ -2361,7 +2687,7 @@
                     <pic:cNvPicPr/>
                   </pic:nvPicPr>
                   <pic:blipFill>
-                    <a:blip r:embed="rId9">
+                    <a:blip r:embed="rId10">
                       <a:extLst>
                         <a:ext uri="{28A0092B-C50C-407E-A947-70E740481C1C}">
                           <a14:useLocalDpi xmlns:a14="http://schemas.microsoft.com/office/drawing/2010/main" val="0"/>
@@ -2867,7 +3193,7 @@
                     <pic:cNvPicPr/>
                   </pic:nvPicPr>
                   <pic:blipFill>
-                    <a:blip r:embed="rId10">
+                    <a:blip r:embed="rId11">
                       <a:extLst>
                         <a:ext uri="{28A0092B-C50C-407E-A947-70E740481C1C}">
                           <a14:useLocalDpi xmlns:a14="http://schemas.microsoft.com/office/drawing/2010/main" val="0"/>
@@ -3048,7 +3374,7 @@
                     <pic:cNvPicPr/>
                   </pic:nvPicPr>
                   <pic:blipFill>
-                    <a:blip r:embed="rId11">
+                    <a:blip r:embed="rId12">
                       <a:extLst>
                         <a:ext uri="{28A0092B-C50C-407E-A947-70E740481C1C}">
                           <a14:useLocalDpi xmlns:a14="http://schemas.microsoft.com/office/drawing/2010/main" val="0"/>
@@ -3186,7 +3512,7 @@
                     <pic:cNvPicPr/>
                   </pic:nvPicPr>
                   <pic:blipFill>
-                    <a:blip r:embed="rId12">
+                    <a:blip r:embed="rId13">
                       <a:extLst>
                         <a:ext uri="{28A0092B-C50C-407E-A947-70E740481C1C}">
                           <a14:useLocalDpi xmlns:a14="http://schemas.microsoft.com/office/drawing/2010/main" val="0"/>
@@ -3334,7 +3660,7 @@
                     <pic:cNvPicPr/>
                   </pic:nvPicPr>
                   <pic:blipFill>
-                    <a:blip r:embed="rId13">
+                    <a:blip r:embed="rId14">
                       <a:extLst>
                         <a:ext uri="{28A0092B-C50C-407E-A947-70E740481C1C}">
                           <a14:useLocalDpi xmlns:a14="http://schemas.microsoft.com/office/drawing/2010/main" val="0"/>
@@ -3472,7 +3798,7 @@
                     <pic:cNvPicPr/>
                   </pic:nvPicPr>
                   <pic:blipFill>
-                    <a:blip r:embed="rId14">
+                    <a:blip r:embed="rId15">
                       <a:extLst>
                         <a:ext uri="{28A0092B-C50C-407E-A947-70E740481C1C}">
                           <a14:useLocalDpi xmlns:a14="http://schemas.microsoft.com/office/drawing/2010/main" val="0"/>
@@ -3843,7 +4169,7 @@
           <w:sz w:val="24"/>
           <w:szCs w:val="24"/>
         </w:rPr>
-        <w:instrText>ADDIN CSL_CITATION {"citationItems":[{"id":"ITEM-1","itemData":{"ISBN":"9780072483116","abstract":"'This book confirms that the answers that you get depend on the questions that you ask… Wallace and Wray demonstrate that critical engagement with one's sources pays dividends in terms of a deep understanding of what those sources tell us. Developing the skills of the critical reader helps to make budding researchers into better writers, through the realisation of what works better and what works less well when communicating ideas and information.","author":[{"dropping-particle":"","family":"Ian M. Smith.","given":"","non-dropping-particle":"","parse-names":false,"suffix":""},{"dropping-particle":"","family":"Cook","given":"David.","non-dropping-particle":"","parse-names":false,"suffix":""},{"dropping-particle":"","family":"Smith.","given":"Bruce P.","non-dropping-particle":"","parse-names":false,"suffix":""},{"dropping-particle":"","family":"Gonzalez","given":"Rafael C.","non-dropping-particle":"","parse-names":false,"suffix":""}],"container-title":"Dairy Science &amp; Technology, CRC Taylor &amp; Francis Group","id":"ITEM-1","issue":"June","issued":{"date-parts":[["2001"]]},"number-of-pages":"551-659","title":"Digital Image Processing","type":"book"},"uris":["http://www.mendeley.com/documents/?uuid=8dfe1f1e-0a14-49db-a77a-daf347985355"]}],"mendeley":{"formattedCitation":"(Ian M. Smith. &lt;i&gt;et al.&lt;/i&gt;, 2001)","plainTextFormattedCitation":"(Ian M. Smith. et al., 2001)","previouslyFormattedCitation":"(Ian M. Smith. &lt;i&gt;et al.&lt;/i&gt;, 2001)"},"properties":{"noteIndex":0},"schema":"https://github.com/citation-style-language/schema/raw/master/csl-citation.json"}</w:instrText>
+        <w:instrText>ADDIN CSL_CITATION {"citationItems":[{"id":"ITEM-1","itemData":{"ISBN":"9780072483116","abstract":"'This book confirms that the answers that you get depend on the questions that you ask… Wallace and Wray demonstrate that critical engagement with one's sources pays dividends in terms of a deep understanding of what those sources tell us. Developing the skills of the critical reader helps to make budding researchers into better writers, through the realisation of what works better and what works less well when communicating ideas and information.","author":[{"dropping-particle":"","family":"Ian M. Smith.","given":"","non-dropping-particle":"","parse-names":false,"suffix":""},{"dropping-particle":"","family":"Cook","given":"David.","non-dropping-particle":"","parse-names":false,"suffix":""},{"dropping-particle":"","family":"Smith.","given":"Bruce P.","non-dropping-particle":"","parse-names":false,"suffix":""},{"dropping-particle":"","family":"Gonzalez","given":"Rafael C.","non-dropping-particle":"","parse-names":false,"suffix":""}],"container-title":"Dairy Science &amp; Technology, CRC Taylor &amp; Francis Group","id":"ITEM-1","issue":"June","issued":{"date-parts":[["2001"]]},"number-of-pages":"551-659","title":"Digital Image Processing","type":"book"},"uris":["http://www.mendeley.com/documents/?uuid=8dfe1f1e-0a14-49db-a77a-daf347985355","http://www.mendeley.com/documents/?uuid=0782d9c9-bcc0-4906-973a-8d2c3f7a0291"]}],"mendeley":{"formattedCitation":"(Ian M. Smith. &lt;i&gt;et al.&lt;/i&gt;, 2001)","plainTextFormattedCitation":"(Ian M. Smith. et al., 2001)","previouslyFormattedCitation":"(Ian M. Smith. &lt;i&gt;et al.&lt;/i&gt;, 2001)"},"properties":{"noteIndex":0},"schema":"https://github.com/citation-style-language/schema/raw/master/csl-citation.json"}</w:instrText>
       </w:r>
       <w:r>
         <w:rPr>
@@ -4048,7 +4374,7 @@
                     <pic:cNvPicPr/>
                   </pic:nvPicPr>
                   <pic:blipFill>
-                    <a:blip r:embed="rId15">
+                    <a:blip r:embed="rId16">
                       <a:extLst>
                         <a:ext uri="{28A0092B-C50C-407E-A947-70E740481C1C}">
                           <a14:useLocalDpi xmlns:a14="http://schemas.microsoft.com/office/drawing/2010/main" val="0"/>
@@ -4431,7 +4757,7 @@
                     <pic:cNvPicPr/>
                   </pic:nvPicPr>
                   <pic:blipFill>
-                    <a:blip r:embed="rId16">
+                    <a:blip r:embed="rId17">
                       <a:extLst>
                         <a:ext uri="{28A0092B-C50C-407E-A947-70E740481C1C}">
                           <a14:useLocalDpi xmlns:a14="http://schemas.microsoft.com/office/drawing/2010/main" val="0"/>
@@ -4680,7 +5006,7 @@
           <w:sz w:val="24"/>
           <w:szCs w:val="24"/>
         </w:rPr>
-        <w:instrText>ADDIN CSL_CITATION {"citationItems":[{"id":"ITEM-1","itemData":{"ISBN":"9780072483116","abstract":"'This book confirms that the answers that you get depend on the questions that you ask… Wallace and Wray demonstrate that critical engagement with one's sources pays dividends in terms of a deep understanding of what those sources tell us. Developing the skills of the critical reader helps to make budding researchers into better writers, through the realisation of what works better and what works less well when communicating ideas and information.","author":[{"dropping-particle":"","family":"Ian M. Smith.","given":"","non-dropping-particle":"","parse-names":false,"suffix":""},{"dropping-particle":"","family":"Cook","given":"David.","non-dropping-particle":"","parse-names":false,"suffix":""},{"dropping-particle":"","family":"Smith.","given":"Bruce P.","non-dropping-particle":"","parse-names":false,"suffix":""},{"dropping-particle":"","family":"Gonzalez","given":"Rafael C.","non-dropping-particle":"","parse-names":false,"suffix":""}],"container-title":"Dairy Science &amp; Technology, CRC Taylor &amp; Francis Group","id":"ITEM-1","issue":"June","issued":{"date-parts":[["2001"]]},"number-of-pages":"551-659","title":"Digital Image Processing","type":"book"},"uris":["http://www.mendeley.com/documents/?uuid=8dfe1f1e-0a14-49db-a77a-daf347985355"]}],"mendeley":{"formattedCitation":"(Ian M. Smith. &lt;i&gt;et al.&lt;/i&gt;, 2001)","plainTextFormattedCitation":"(Ian M. Smith. et al., 2001)","previouslyFormattedCitation":"(Ian M. Smith. &lt;i&gt;et al.&lt;/i&gt;, 2001)"},"properties":{"noteIndex":0},"schema":"https://github.com/citation-style-language/schema/raw/master/csl-citation.json"}</w:instrText>
+        <w:instrText>ADDIN CSL_CITATION {"citationItems":[{"id":"ITEM-1","itemData":{"ISBN":"9780072483116","abstract":"'This book confirms that the answers that you get depend on the questions that you ask… Wallace and Wray demonstrate that critical engagement with one's sources pays dividends in terms of a deep understanding of what those sources tell us. Developing the skills of the critical reader helps to make budding researchers into better writers, through the realisation of what works better and what works less well when communicating ideas and information.","author":[{"dropping-particle":"","family":"Ian M. Smith.","given":"","non-dropping-particle":"","parse-names":false,"suffix":""},{"dropping-particle":"","family":"Cook","given":"David.","non-dropping-particle":"","parse-names":false,"suffix":""},{"dropping-particle":"","family":"Smith.","given":"Bruce P.","non-dropping-particle":"","parse-names":false,"suffix":""},{"dropping-particle":"","family":"Gonzalez","given":"Rafael C.","non-dropping-particle":"","parse-names":false,"suffix":""}],"container-title":"Dairy Science &amp; Technology, CRC Taylor &amp; Francis Group","id":"ITEM-1","issue":"June","issued":{"date-parts":[["2001"]]},"number-of-pages":"551-659","title":"Digital Image Processing","type":"book"},"uris":["http://www.mendeley.com/documents/?uuid=0782d9c9-bcc0-4906-973a-8d2c3f7a0291","http://www.mendeley.com/documents/?uuid=8dfe1f1e-0a14-49db-a77a-daf347985355"]}],"mendeley":{"formattedCitation":"(Ian M. Smith. &lt;i&gt;et al.&lt;/i&gt;, 2001)","plainTextFormattedCitation":"(Ian M. Smith. et al., 2001)","previouslyFormattedCitation":"(Ian M. Smith. &lt;i&gt;et al.&lt;/i&gt;, 2001)"},"properties":{"noteIndex":0},"schema":"https://github.com/citation-style-language/schema/raw/master/csl-citation.json"}</w:instrText>
       </w:r>
       <w:r>
         <w:rPr>
@@ -6677,7 +7003,7 @@
                     <pic:cNvPicPr/>
                   </pic:nvPicPr>
                   <pic:blipFill>
-                    <a:blip r:embed="rId17" cstate="print">
+                    <a:blip r:embed="rId18" cstate="print">
                       <a:extLst>
                         <a:ext uri="{28A0092B-C50C-407E-A947-70E740481C1C}">
                           <a14:useLocalDpi xmlns:a14="http://schemas.microsoft.com/office/drawing/2010/main" val="0"/>
@@ -6756,7 +7082,7 @@
                     <pic:cNvPicPr/>
                   </pic:nvPicPr>
                   <pic:blipFill>
-                    <a:blip r:embed="rId18">
+                    <a:blip r:embed="rId19">
                       <a:extLst>
                         <a:ext uri="{28A0092B-C50C-407E-A947-70E740481C1C}">
                           <a14:useLocalDpi xmlns:a14="http://schemas.microsoft.com/office/drawing/2010/main" val="0"/>
@@ -6842,7 +7168,7 @@
                     <pic:cNvPicPr/>
                   </pic:nvPicPr>
                   <pic:blipFill>
-                    <a:blip r:embed="rId19">
+                    <a:blip r:embed="rId20">
                       <a:extLst>
                         <a:ext uri="{28A0092B-C50C-407E-A947-70E740481C1C}">
                           <a14:useLocalDpi xmlns:a14="http://schemas.microsoft.com/office/drawing/2010/main" val="0"/>
@@ -6920,7 +7246,7 @@
                     <pic:cNvPicPr/>
                   </pic:nvPicPr>
                   <pic:blipFill>
-                    <a:blip r:embed="rId20">
+                    <a:blip r:embed="rId21">
                       <a:extLst>
                         <a:ext uri="{28A0092B-C50C-407E-A947-70E740481C1C}">
                           <a14:useLocalDpi xmlns:a14="http://schemas.microsoft.com/office/drawing/2010/main" val="0"/>
@@ -7001,7 +7327,7 @@
                     <pic:cNvPicPr/>
                   </pic:nvPicPr>
                   <pic:blipFill>
-                    <a:blip r:embed="rId21">
+                    <a:blip r:embed="rId22">
                       <a:extLst>
                         <a:ext uri="{28A0092B-C50C-407E-A947-70E740481C1C}">
                           <a14:useLocalDpi xmlns:a14="http://schemas.microsoft.com/office/drawing/2010/main" val="0"/>
@@ -7083,7 +7409,7 @@
                     <pic:cNvPicPr/>
                   </pic:nvPicPr>
                   <pic:blipFill>
-                    <a:blip r:embed="rId22">
+                    <a:blip r:embed="rId23">
                       <a:extLst>
                         <a:ext uri="{28A0092B-C50C-407E-A947-70E740481C1C}">
                           <a14:useLocalDpi xmlns:a14="http://schemas.microsoft.com/office/drawing/2010/main" val="0"/>
@@ -7164,7 +7490,7 @@
                     <pic:cNvPicPr/>
                   </pic:nvPicPr>
                   <pic:blipFill>
-                    <a:blip r:embed="rId23">
+                    <a:blip r:embed="rId24">
                       <a:extLst>
                         <a:ext uri="{28A0092B-C50C-407E-A947-70E740481C1C}">
                           <a14:useLocalDpi xmlns:a14="http://schemas.microsoft.com/office/drawing/2010/main" val="0"/>
@@ -7268,7 +7594,7 @@
                     <pic:cNvPicPr/>
                   </pic:nvPicPr>
                   <pic:blipFill>
-                    <a:blip r:embed="rId24">
+                    <a:blip r:embed="rId25">
                       <a:extLst>
                         <a:ext uri="{28A0092B-C50C-407E-A947-70E740481C1C}">
                           <a14:useLocalDpi xmlns:a14="http://schemas.microsoft.com/office/drawing/2010/main" val="0"/>
@@ -7349,7 +7675,7 @@
                     <pic:cNvPicPr/>
                   </pic:nvPicPr>
                   <pic:blipFill>
-                    <a:blip r:embed="rId25">
+                    <a:blip r:embed="rId26">
                       <a:extLst>
                         <a:ext uri="{28A0092B-C50C-407E-A947-70E740481C1C}">
                           <a14:useLocalDpi xmlns:a14="http://schemas.microsoft.com/office/drawing/2010/main" val="0"/>
@@ -7430,7 +7756,7 @@
                     <pic:cNvPicPr/>
                   </pic:nvPicPr>
                   <pic:blipFill>
-                    <a:blip r:embed="rId26">
+                    <a:blip r:embed="rId27">
                       <a:extLst>
                         <a:ext uri="{28A0092B-C50C-407E-A947-70E740481C1C}">
                           <a14:useLocalDpi xmlns:a14="http://schemas.microsoft.com/office/drawing/2010/main" val="0"/>
@@ -7512,7 +7838,7 @@
                     <pic:cNvPicPr/>
                   </pic:nvPicPr>
                   <pic:blipFill>
-                    <a:blip r:embed="rId27">
+                    <a:blip r:embed="rId28">
                       <a:extLst>
                         <a:ext uri="{28A0092B-C50C-407E-A947-70E740481C1C}">
                           <a14:useLocalDpi xmlns:a14="http://schemas.microsoft.com/office/drawing/2010/main" val="0"/>
@@ -7593,7 +7919,7 @@
                     <pic:cNvPicPr/>
                   </pic:nvPicPr>
                   <pic:blipFill>
-                    <a:blip r:embed="rId28">
+                    <a:blip r:embed="rId29">
                       <a:extLst>
                         <a:ext uri="{28A0092B-C50C-407E-A947-70E740481C1C}">
                           <a14:useLocalDpi xmlns:a14="http://schemas.microsoft.com/office/drawing/2010/main" val="0"/>
@@ -7674,7 +8000,7 @@
                     <pic:cNvPicPr/>
                   </pic:nvPicPr>
                   <pic:blipFill>
-                    <a:blip r:embed="rId29">
+                    <a:blip r:embed="rId30">
                       <a:extLst>
                         <a:ext uri="{28A0092B-C50C-407E-A947-70E740481C1C}">
                           <a14:useLocalDpi xmlns:a14="http://schemas.microsoft.com/office/drawing/2010/main" val="0"/>
@@ -7767,7 +8093,7 @@
                     <pic:cNvPicPr/>
                   </pic:nvPicPr>
                   <pic:blipFill>
-                    <a:blip r:embed="rId30">
+                    <a:blip r:embed="rId31">
                       <a:extLst>
                         <a:ext uri="{28A0092B-C50C-407E-A947-70E740481C1C}">
                           <a14:useLocalDpi xmlns:a14="http://schemas.microsoft.com/office/drawing/2010/main" val="0"/>
@@ -7848,7 +8174,7 @@
                     <pic:cNvPicPr/>
                   </pic:nvPicPr>
                   <pic:blipFill>
-                    <a:blip r:embed="rId31">
+                    <a:blip r:embed="rId32">
                       <a:extLst>
                         <a:ext uri="{28A0092B-C50C-407E-A947-70E740481C1C}">
                           <a14:useLocalDpi xmlns:a14="http://schemas.microsoft.com/office/drawing/2010/main" val="0"/>
@@ -7920,7 +8246,7 @@
                     <pic:cNvPicPr/>
                   </pic:nvPicPr>
                   <pic:blipFill>
-                    <a:blip r:embed="rId32">
+                    <a:blip r:embed="rId33">
                       <a:extLst>
                         <a:ext uri="{28A0092B-C50C-407E-A947-70E740481C1C}">
                           <a14:useLocalDpi xmlns:a14="http://schemas.microsoft.com/office/drawing/2010/main" val="0"/>
@@ -8001,7 +8327,7 @@
                     <pic:cNvPicPr/>
                   </pic:nvPicPr>
                   <pic:blipFill>
-                    <a:blip r:embed="rId33">
+                    <a:blip r:embed="rId34">
                       <a:extLst>
                         <a:ext uri="{28A0092B-C50C-407E-A947-70E740481C1C}">
                           <a14:useLocalDpi xmlns:a14="http://schemas.microsoft.com/office/drawing/2010/main" val="0"/>
@@ -8127,7 +8453,7 @@
                     <pic:cNvPicPr/>
                   </pic:nvPicPr>
                   <pic:blipFill>
-                    <a:blip r:embed="rId34">
+                    <a:blip r:embed="rId35">
                       <a:extLst>
                         <a:ext uri="{28A0092B-C50C-407E-A947-70E740481C1C}">
                           <a14:useLocalDpi xmlns:a14="http://schemas.microsoft.com/office/drawing/2010/main" val="0"/>
@@ -8208,7 +8534,7 @@
                     <pic:cNvPicPr/>
                   </pic:nvPicPr>
                   <pic:blipFill>
-                    <a:blip r:embed="rId35">
+                    <a:blip r:embed="rId36">
                       <a:extLst>
                         <a:ext uri="{28A0092B-C50C-407E-A947-70E740481C1C}">
                           <a14:useLocalDpi xmlns:a14="http://schemas.microsoft.com/office/drawing/2010/main" val="0"/>
@@ -9070,7 +9396,7 @@
                     <pic:cNvPicPr/>
                   </pic:nvPicPr>
                   <pic:blipFill>
-                    <a:blip r:embed="rId36" cstate="print">
+                    <a:blip r:embed="rId37" cstate="print">
                       <a:extLst>
                         <a:ext uri="{28A0092B-C50C-407E-A947-70E740481C1C}">
                           <a14:useLocalDpi xmlns:a14="http://schemas.microsoft.com/office/drawing/2010/main" val="0"/>
@@ -9219,7 +9545,7 @@
                     <pic:cNvPicPr/>
                   </pic:nvPicPr>
                   <pic:blipFill>
-                    <a:blip r:embed="rId37">
+                    <a:blip r:embed="rId38">
                       <a:extLst>
                         <a:ext uri="{28A0092B-C50C-407E-A947-70E740481C1C}">
                           <a14:useLocalDpi xmlns:a14="http://schemas.microsoft.com/office/drawing/2010/main" val="0"/>
@@ -9295,7 +9621,7 @@
                     <pic:cNvPicPr/>
                   </pic:nvPicPr>
                   <pic:blipFill>
-                    <a:blip r:embed="rId38">
+                    <a:blip r:embed="rId39">
                       <a:extLst>
                         <a:ext uri="{28A0092B-C50C-407E-A947-70E740481C1C}">
                           <a14:useLocalDpi xmlns:a14="http://schemas.microsoft.com/office/drawing/2010/main" val="0"/>
@@ -9434,7 +9760,7 @@
                     <pic:cNvPicPr/>
                   </pic:nvPicPr>
                   <pic:blipFill>
-                    <a:blip r:embed="rId39">
+                    <a:blip r:embed="rId40">
                       <a:extLst>
                         <a:ext uri="{28A0092B-C50C-407E-A947-70E740481C1C}">
                           <a14:useLocalDpi xmlns:a14="http://schemas.microsoft.com/office/drawing/2010/main" val="0"/>
@@ -9900,7 +10226,6 @@
             </w:pPr>
             <w:r>
               <w:rPr>
-                <w:color w:val="FF0000"/>
                 <w:sz w:val="24"/>
                 <w:szCs w:val="24"/>
               </w:rPr>
@@ -10078,7 +10403,7 @@
                     <pic:cNvPicPr/>
                   </pic:nvPicPr>
                   <pic:blipFill>
-                    <a:blip r:embed="rId40">
+                    <a:blip r:embed="rId41">
                       <a:extLst>
                         <a:ext uri="{28A0092B-C50C-407E-A947-70E740481C1C}">
                           <a14:useLocalDpi xmlns:a14="http://schemas.microsoft.com/office/drawing/2010/main" val="0"/>
@@ -10213,7 +10538,7 @@
                     <pic:cNvPicPr/>
                   </pic:nvPicPr>
                   <pic:blipFill>
-                    <a:blip r:embed="rId41">
+                    <a:blip r:embed="rId42">
                       <a:extLst>
                         <a:ext uri="{28A0092B-C50C-407E-A947-70E740481C1C}">
                           <a14:useLocalDpi xmlns:a14="http://schemas.microsoft.com/office/drawing/2010/main" val="0"/>
@@ -10291,7 +10616,7 @@
                     <pic:cNvPicPr/>
                   </pic:nvPicPr>
                   <pic:blipFill>
-                    <a:blip r:embed="rId42" cstate="print">
+                    <a:blip r:embed="rId43" cstate="print">
                       <a:extLst>
                         <a:ext uri="{28A0092B-C50C-407E-A947-70E740481C1C}">
                           <a14:useLocalDpi xmlns:a14="http://schemas.microsoft.com/office/drawing/2010/main" val="0"/>
@@ -10373,7 +10698,7 @@
                     <pic:cNvPicPr/>
                   </pic:nvPicPr>
                   <pic:blipFill>
-                    <a:blip r:embed="rId43">
+                    <a:blip r:embed="rId44">
                       <a:extLst>
                         <a:ext uri="{28A0092B-C50C-407E-A947-70E740481C1C}">
                           <a14:useLocalDpi xmlns:a14="http://schemas.microsoft.com/office/drawing/2010/main" val="0"/>
@@ -10471,7 +10796,7 @@
                     <pic:cNvPicPr/>
                   </pic:nvPicPr>
                   <pic:blipFill>
-                    <a:blip r:embed="rId44">
+                    <a:blip r:embed="rId45">
                       <a:extLst>
                         <a:ext uri="{28A0092B-C50C-407E-A947-70E740481C1C}">
                           <a14:useLocalDpi xmlns:a14="http://schemas.microsoft.com/office/drawing/2010/main" val="0"/>
@@ -10630,7 +10955,7 @@
                     <pic:cNvPicPr/>
                   </pic:nvPicPr>
                   <pic:blipFill>
-                    <a:blip r:embed="rId45" cstate="print">
+                    <a:blip r:embed="rId46" cstate="print">
                       <a:extLst>
                         <a:ext uri="{28A0092B-C50C-407E-A947-70E740481C1C}">
                           <a14:useLocalDpi xmlns:a14="http://schemas.microsoft.com/office/drawing/2010/main" val="0"/>
@@ -11181,20 +11506,6 @@
           <w:color w:val="FF0000"/>
         </w:rPr>
       </w:pPr>
-      <w:r>
-        <w:rPr>
-          <w:color w:val="FF0000"/>
-        </w:rPr>
-        <w:t xml:space="preserve">Need clearer information here </w:t>
-      </w:r>
-    </w:p>
-    <w:p>
-      <w:pPr>
-        <w:spacing w:line="360" w:lineRule="auto"/>
-        <w:rPr>
-          <w:color w:val="FF0000"/>
-        </w:rPr>
-      </w:pPr>
     </w:p>
     <w:p>
       <w:pPr>
@@ -11266,98 +11577,6 @@
                 <pic:pic xmlns:pic="http://schemas.openxmlformats.org/drawingml/2006/picture">
                   <pic:nvPicPr>
                     <pic:cNvPr id="39" name="Picture 39" descr="A picture containing grass&#10;&#10;Description automatically generated"/>
-                    <pic:cNvPicPr/>
-                  </pic:nvPicPr>
-                  <pic:blipFill>
-                    <a:blip r:embed="rId46" cstate="print">
-                      <a:extLst>
-                        <a:ext uri="{28A0092B-C50C-407E-A947-70E740481C1C}">
-                          <a14:useLocalDpi xmlns:a14="http://schemas.microsoft.com/office/drawing/2010/main" val="0"/>
-                        </a:ext>
-                      </a:extLst>
-                    </a:blip>
-                    <a:stretch>
-                      <a:fillRect/>
-                    </a:stretch>
-                  </pic:blipFill>
-                  <pic:spPr>
-                    <a:xfrm>
-                      <a:off x="0" y="0"/>
-                      <a:ext cx="5731510" cy="3223895"/>
-                    </a:xfrm>
-                    <a:prstGeom prst="rect">
-                      <a:avLst/>
-                    </a:prstGeom>
-                  </pic:spPr>
-                </pic:pic>
-              </a:graphicData>
-            </a:graphic>
-          </wp:inline>
-        </w:drawing>
-      </w:r>
-    </w:p>
-    <w:p>
-      <w:pPr>
-        <w:spacing w:line="360" w:lineRule="auto"/>
-        <w:rPr>
-          <w:b/>
-          <w:bCs/>
-          <w:i/>
-          <w:iCs/>
-        </w:rPr>
-      </w:pPr>
-      <w:r>
-        <w:rPr>
-          <w:b/>
-          <w:bCs/>
-          <w:i/>
-          <w:iCs/>
-        </w:rPr>
-        <w:t>Fig5.9 Result using a tile value of 38 and increasing the size of the loop</w:t>
-      </w:r>
-    </w:p>
-    <w:p>
-      <w:pPr>
-        <w:spacing w:line="360" w:lineRule="auto"/>
-      </w:pPr>
-      <w:r>
-        <w:lastRenderedPageBreak/>
-        <w:t xml:space="preserve">Examining the ellipses towards the end, they start move off a bit so the next step is to trial and error different values that may work better and increase the size of the loop so that it covers the entire map. </w:t>
-      </w:r>
-      <w:r>
-        <w:rPr>
-          <w:b/>
-          <w:bCs/>
-          <w:i/>
-          <w:iCs/>
-        </w:rPr>
-        <w:t xml:space="preserve"> </w:t>
-      </w:r>
-      <w:r>
-        <w:t xml:space="preserve">After a bit of trial and error, values that covered the entire map and good size for the tiles resulted in the image below. </w:t>
-      </w:r>
-    </w:p>
-    <w:p>
-      <w:pPr>
-        <w:spacing w:line="360" w:lineRule="auto"/>
-      </w:pPr>
-      <w:r>
-        <w:rPr>
-          <w:noProof/>
-        </w:rPr>
-        <w:drawing>
-          <wp:inline distT="0" distB="0" distL="0" distR="0" wp14:anchorId="6097F657" wp14:editId="24C8B1B0">
-            <wp:extent cx="5731510" cy="3223895"/>
-            <wp:effectExtent l="0" t="0" r="2540" b="0"/>
-            <wp:docPr id="44" name="Picture 44" descr="A picture containing grass&#10;&#10;Description automatically generated"/>
-            <wp:cNvGraphicFramePr>
-              <a:graphicFrameLocks xmlns:a="http://schemas.openxmlformats.org/drawingml/2006/main" noChangeAspect="1"/>
-            </wp:cNvGraphicFramePr>
-            <a:graphic xmlns:a="http://schemas.openxmlformats.org/drawingml/2006/main">
-              <a:graphicData uri="http://schemas.openxmlformats.org/drawingml/2006/picture">
-                <pic:pic xmlns:pic="http://schemas.openxmlformats.org/drawingml/2006/picture">
-                  <pic:nvPicPr>
-                    <pic:cNvPr id="44" name="Picture 44" descr="A picture containing grass&#10;&#10;Description automatically generated"/>
                     <pic:cNvPicPr/>
                   </pic:nvPicPr>
                   <pic:blipFill>
@@ -11405,6 +11624,101 @@
           <w:i/>
           <w:iCs/>
         </w:rPr>
+        <w:t>Fig5.9 Result using a tile value of 38 and increasing the size of the loop</w:t>
+      </w:r>
+    </w:p>
+    <w:p>
+      <w:pPr>
+        <w:spacing w:line="360" w:lineRule="auto"/>
+      </w:pPr>
+      <w:r>
+        <w:t xml:space="preserve">Examining the ellipses towards the end, they start move off a bit so the next step is to trial and error different values that may work better and increase the size of the loop so that it covers the entire </w:t>
+      </w:r>
+      <w:r>
+        <w:lastRenderedPageBreak/>
+        <w:t xml:space="preserve">map. </w:t>
+      </w:r>
+      <w:r>
+        <w:rPr>
+          <w:b/>
+          <w:bCs/>
+          <w:i/>
+          <w:iCs/>
+        </w:rPr>
+        <w:t xml:space="preserve"> </w:t>
+      </w:r>
+      <w:r>
+        <w:t xml:space="preserve">After a bit of trial and error, values that covered the entire map and good size for the tiles resulted in the image below. </w:t>
+      </w:r>
+    </w:p>
+    <w:p>
+      <w:pPr>
+        <w:spacing w:line="360" w:lineRule="auto"/>
+      </w:pPr>
+      <w:r>
+        <w:rPr>
+          <w:noProof/>
+        </w:rPr>
+        <w:drawing>
+          <wp:inline distT="0" distB="0" distL="0" distR="0" wp14:anchorId="6097F657" wp14:editId="24C8B1B0">
+            <wp:extent cx="5731510" cy="3223895"/>
+            <wp:effectExtent l="0" t="0" r="2540" b="0"/>
+            <wp:docPr id="44" name="Picture 44" descr="A picture containing grass&#10;&#10;Description automatically generated"/>
+            <wp:cNvGraphicFramePr>
+              <a:graphicFrameLocks xmlns:a="http://schemas.openxmlformats.org/drawingml/2006/main" noChangeAspect="1"/>
+            </wp:cNvGraphicFramePr>
+            <a:graphic xmlns:a="http://schemas.openxmlformats.org/drawingml/2006/main">
+              <a:graphicData uri="http://schemas.openxmlformats.org/drawingml/2006/picture">
+                <pic:pic xmlns:pic="http://schemas.openxmlformats.org/drawingml/2006/picture">
+                  <pic:nvPicPr>
+                    <pic:cNvPr id="44" name="Picture 44" descr="A picture containing grass&#10;&#10;Description automatically generated"/>
+                    <pic:cNvPicPr/>
+                  </pic:nvPicPr>
+                  <pic:blipFill>
+                    <a:blip r:embed="rId48" cstate="print">
+                      <a:extLst>
+                        <a:ext uri="{28A0092B-C50C-407E-A947-70E740481C1C}">
+                          <a14:useLocalDpi xmlns:a14="http://schemas.microsoft.com/office/drawing/2010/main" val="0"/>
+                        </a:ext>
+                      </a:extLst>
+                    </a:blip>
+                    <a:stretch>
+                      <a:fillRect/>
+                    </a:stretch>
+                  </pic:blipFill>
+                  <pic:spPr>
+                    <a:xfrm>
+                      <a:off x="0" y="0"/>
+                      <a:ext cx="5731510" cy="3223895"/>
+                    </a:xfrm>
+                    <a:prstGeom prst="rect">
+                      <a:avLst/>
+                    </a:prstGeom>
+                  </pic:spPr>
+                </pic:pic>
+              </a:graphicData>
+            </a:graphic>
+          </wp:inline>
+        </w:drawing>
+      </w:r>
+    </w:p>
+    <w:p>
+      <w:pPr>
+        <w:spacing w:line="360" w:lineRule="auto"/>
+        <w:rPr>
+          <w:b/>
+          <w:bCs/>
+          <w:i/>
+          <w:iCs/>
+        </w:rPr>
+      </w:pPr>
+      <w:r>
+        <w:rPr>
+          <w:b/>
+          <w:bCs/>
+          <w:i/>
+          <w:iCs/>
+        </w:rPr>
         <w:t xml:space="preserve">Fig5.10 </w:t>
       </w:r>
       <w:r>
@@ -11468,7 +11782,6 @@
         <w:rPr>
           <w:noProof/>
         </w:rPr>
-        <w:lastRenderedPageBreak/>
         <w:drawing>
           <wp:inline distT="0" distB="0" distL="0" distR="0" wp14:anchorId="312F4EE5" wp14:editId="11EB07A1">
             <wp:extent cx="3629532" cy="2981741"/>
@@ -11485,7 +11798,7 @@
                     <pic:cNvPicPr/>
                   </pic:nvPicPr>
                   <pic:blipFill>
-                    <a:blip r:embed="rId48">
+                    <a:blip r:embed="rId49">
                       <a:extLst>
                         <a:ext uri="{28A0092B-C50C-407E-A947-70E740481C1C}">
                           <a14:useLocalDpi xmlns:a14="http://schemas.microsoft.com/office/drawing/2010/main" val="0"/>
@@ -11751,7 +12064,7 @@
                 <w:sz w:val="24"/>
                 <w:szCs w:val="24"/>
               </w:rPr>
-              <w:t>3</w:t>
+              <w:t>4</w:t>
             </w:r>
           </w:p>
         </w:tc>
@@ -11963,7 +12276,7 @@
                 <w:sz w:val="24"/>
                 <w:szCs w:val="24"/>
               </w:rPr>
-              <w:t>In Progress</w:t>
+              <w:t>Complete</w:t>
             </w:r>
           </w:p>
         </w:tc>
@@ -12002,6 +12315,20 @@
                 <w:szCs w:val="24"/>
               </w:rPr>
             </w:pPr>
+            <w:r>
+              <w:rPr>
+                <w:sz w:val="24"/>
+                <w:szCs w:val="24"/>
+              </w:rPr>
+              <w:t xml:space="preserve">Research ways to compare images. </w:t>
+            </w:r>
+            <w:r>
+              <w:rPr>
+                <w:sz w:val="24"/>
+                <w:szCs w:val="24"/>
+              </w:rPr>
+              <w:t xml:space="preserve"> </w:t>
+            </w:r>
           </w:p>
         </w:tc>
         <w:tc>
@@ -12021,7 +12348,581 @@
                 <w:sz w:val="24"/>
                 <w:szCs w:val="24"/>
               </w:rPr>
-              <w:t>In Progress</w:t>
+              <w:t>Complete</w:t>
+            </w:r>
+          </w:p>
+        </w:tc>
+      </w:tr>
+    </w:tbl>
+    <w:p>
+      <w:pPr>
+        <w:spacing w:line="360" w:lineRule="auto"/>
+        <w:rPr>
+          <w:sz w:val="24"/>
+          <w:szCs w:val="24"/>
+        </w:rPr>
+      </w:pPr>
+    </w:p>
+    <w:p>
+      <w:pPr>
+        <w:spacing w:line="360" w:lineRule="auto"/>
+        <w:rPr>
+          <w:b/>
+          <w:bCs/>
+          <w:sz w:val="24"/>
+          <w:szCs w:val="24"/>
+        </w:rPr>
+      </w:pPr>
+      <w:r>
+        <w:rPr>
+          <w:b/>
+          <w:bCs/>
+          <w:sz w:val="24"/>
+          <w:szCs w:val="24"/>
+        </w:rPr>
+        <w:t>Task 1</w:t>
+      </w:r>
+    </w:p>
+    <w:p>
+      <w:pPr>
+        <w:spacing w:line="360" w:lineRule="auto"/>
+      </w:pPr>
+      <w:r>
+        <w:t xml:space="preserve">The first thing to do is to chance the image that is being worked on. An image that contains different buildings and such on the map was brought into the project to use for this part. </w:t>
+      </w:r>
+      <w:r>
+        <w:t xml:space="preserve">After discussing the situation with the project supervisor, the image below was the </w:t>
+      </w:r>
+      <w:r>
+        <w:t xml:space="preserve">initial idea for attempting this. </w:t>
+      </w:r>
+    </w:p>
+    <w:p>
+      <w:pPr>
+        <w:spacing w:line="360" w:lineRule="auto"/>
+      </w:pPr>
+      <w:r>
+        <w:rPr>
+          <w:noProof/>
+        </w:rPr>
+        <w:drawing>
+          <wp:inline distT="0" distB="0" distL="0" distR="0" wp14:anchorId="408FF8A6" wp14:editId="2E193447">
+            <wp:extent cx="5731510" cy="2300605"/>
+            <wp:effectExtent l="0" t="0" r="2540" b="4445"/>
+            <wp:docPr id="42" name="Picture 42" descr="Text&#10;&#10;Description automatically generated"/>
+            <wp:cNvGraphicFramePr>
+              <a:graphicFrameLocks xmlns:a="http://schemas.openxmlformats.org/drawingml/2006/main" noChangeAspect="1"/>
+            </wp:cNvGraphicFramePr>
+            <a:graphic xmlns:a="http://schemas.openxmlformats.org/drawingml/2006/main">
+              <a:graphicData uri="http://schemas.openxmlformats.org/drawingml/2006/picture">
+                <pic:pic xmlns:pic="http://schemas.openxmlformats.org/drawingml/2006/picture">
+                  <pic:nvPicPr>
+                    <pic:cNvPr id="42" name="Picture 42" descr="Text&#10;&#10;Description automatically generated"/>
+                    <pic:cNvPicPr/>
+                  </pic:nvPicPr>
+                  <pic:blipFill>
+                    <a:blip r:embed="rId50" cstate="print">
+                      <a:extLst>
+                        <a:ext uri="{28A0092B-C50C-407E-A947-70E740481C1C}">
+                          <a14:useLocalDpi xmlns:a14="http://schemas.microsoft.com/office/drawing/2010/main" val="0"/>
+                        </a:ext>
+                      </a:extLst>
+                    </a:blip>
+                    <a:stretch>
+                      <a:fillRect/>
+                    </a:stretch>
+                  </pic:blipFill>
+                  <pic:spPr>
+                    <a:xfrm>
+                      <a:off x="0" y="0"/>
+                      <a:ext cx="5731510" cy="2300605"/>
+                    </a:xfrm>
+                    <a:prstGeom prst="rect">
+                      <a:avLst/>
+                    </a:prstGeom>
+                  </pic:spPr>
+                </pic:pic>
+              </a:graphicData>
+            </a:graphic>
+          </wp:inline>
+        </w:drawing>
+      </w:r>
+    </w:p>
+    <w:p>
+      <w:pPr>
+        <w:spacing w:line="360" w:lineRule="auto"/>
+        <w:rPr>
+          <w:b/>
+          <w:bCs/>
+          <w:i/>
+          <w:iCs/>
+        </w:rPr>
+      </w:pPr>
+      <w:r>
+        <w:rPr>
+          <w:b/>
+          <w:bCs/>
+          <w:i/>
+          <w:iCs/>
+        </w:rPr>
+        <w:t xml:space="preserve">Fig5.12 Possible way to pull out specific parts of the map. </w:t>
+      </w:r>
+    </w:p>
+    <w:p>
+      <w:pPr>
+        <w:spacing w:line="360" w:lineRule="auto"/>
+        <w:rPr>
+          <w:b/>
+          <w:bCs/>
+          <w:i/>
+          <w:iCs/>
+          <w:sz w:val="24"/>
+          <w:szCs w:val="24"/>
+        </w:rPr>
+      </w:pPr>
+      <w:r>
+        <w:rPr>
+          <w:sz w:val="24"/>
+          <w:szCs w:val="24"/>
+        </w:rPr>
+        <w:t xml:space="preserve">After spending some time working on the work in the image above, unfortunately it was not yielding any results. </w:t>
+      </w:r>
+      <w:r>
+        <w:rPr>
+          <w:sz w:val="24"/>
+          <w:szCs w:val="24"/>
+        </w:rPr>
+        <w:t xml:space="preserve">While looking for a way to improve upon the work that was being done. Another rather simple approach was discovered. </w:t>
+      </w:r>
+      <w:r>
+        <w:rPr>
+          <w:sz w:val="24"/>
+          <w:szCs w:val="24"/>
+        </w:rPr>
+        <w:t xml:space="preserve">It works by cropping part of the image, you give it the coordinates of the section you want, and it pulls it out. Below is the few lines of code that do this as well the result. </w:t>
+      </w:r>
+    </w:p>
+    <w:p>
+      <w:pPr>
+        <w:spacing w:line="360" w:lineRule="auto"/>
+      </w:pPr>
+      <w:r>
+        <w:rPr>
+          <w:noProof/>
+        </w:rPr>
+        <w:lastRenderedPageBreak/>
+        <w:drawing>
+          <wp:inline distT="0" distB="0" distL="0" distR="0" wp14:anchorId="2BB87302" wp14:editId="1BE98C22">
+            <wp:extent cx="5731510" cy="3230880"/>
+            <wp:effectExtent l="0" t="0" r="2540" b="7620"/>
+            <wp:docPr id="43" name="Picture 43" descr="Text&#10;&#10;Description automatically generated"/>
+            <wp:cNvGraphicFramePr>
+              <a:graphicFrameLocks xmlns:a="http://schemas.openxmlformats.org/drawingml/2006/main" noChangeAspect="1"/>
+            </wp:cNvGraphicFramePr>
+            <a:graphic xmlns:a="http://schemas.openxmlformats.org/drawingml/2006/main">
+              <a:graphicData uri="http://schemas.openxmlformats.org/drawingml/2006/picture">
+                <pic:pic xmlns:pic="http://schemas.openxmlformats.org/drawingml/2006/picture">
+                  <pic:nvPicPr>
+                    <pic:cNvPr id="43" name="Picture 43" descr="Text&#10;&#10;Description automatically generated"/>
+                    <pic:cNvPicPr/>
+                  </pic:nvPicPr>
+                  <pic:blipFill>
+                    <a:blip r:embed="rId51">
+                      <a:extLst>
+                        <a:ext uri="{28A0092B-C50C-407E-A947-70E740481C1C}">
+                          <a14:useLocalDpi xmlns:a14="http://schemas.microsoft.com/office/drawing/2010/main" val="0"/>
+                        </a:ext>
+                      </a:extLst>
+                    </a:blip>
+                    <a:stretch>
+                      <a:fillRect/>
+                    </a:stretch>
+                  </pic:blipFill>
+                  <pic:spPr>
+                    <a:xfrm>
+                      <a:off x="0" y="0"/>
+                      <a:ext cx="5731510" cy="3230880"/>
+                    </a:xfrm>
+                    <a:prstGeom prst="rect">
+                      <a:avLst/>
+                    </a:prstGeom>
+                  </pic:spPr>
+                </pic:pic>
+              </a:graphicData>
+            </a:graphic>
+          </wp:inline>
+        </w:drawing>
+      </w:r>
+    </w:p>
+    <w:p>
+      <w:pPr>
+        <w:spacing w:line="360" w:lineRule="auto"/>
+        <w:rPr>
+          <w:b/>
+          <w:bCs/>
+          <w:i/>
+          <w:iCs/>
+        </w:rPr>
+      </w:pPr>
+      <w:r>
+        <w:rPr>
+          <w:b/>
+          <w:bCs/>
+          <w:i/>
+          <w:iCs/>
+        </w:rPr>
+        <w:t xml:space="preserve">Fig5.13 The snippet of code that crops a selection of the image. </w:t>
+      </w:r>
+    </w:p>
+    <w:p>
+      <w:pPr>
+        <w:spacing w:line="360" w:lineRule="auto"/>
+        <w:rPr>
+          <w:b/>
+          <w:bCs/>
+          <w:i/>
+          <w:iCs/>
+        </w:rPr>
+      </w:pPr>
+      <w:r>
+        <w:rPr>
+          <w:noProof/>
+        </w:rPr>
+        <w:drawing>
+          <wp:inline distT="0" distB="0" distL="0" distR="0" wp14:anchorId="749754C4" wp14:editId="6C9BE221">
+            <wp:extent cx="1162050" cy="1047750"/>
+            <wp:effectExtent l="0" t="0" r="0" b="0"/>
+            <wp:docPr id="45" name="Picture 45"/>
+            <wp:cNvGraphicFramePr>
+              <a:graphicFrameLocks xmlns:a="http://schemas.openxmlformats.org/drawingml/2006/main" noChangeAspect="1"/>
+            </wp:cNvGraphicFramePr>
+            <a:graphic xmlns:a="http://schemas.openxmlformats.org/drawingml/2006/main">
+              <a:graphicData uri="http://schemas.openxmlformats.org/drawingml/2006/picture">
+                <pic:pic xmlns:pic="http://schemas.openxmlformats.org/drawingml/2006/picture">
+                  <pic:nvPicPr>
+                    <pic:cNvPr id="1" name=""/>
+                    <pic:cNvPicPr/>
+                  </pic:nvPicPr>
+                  <pic:blipFill>
+                    <a:blip r:embed="rId52"/>
+                    <a:stretch>
+                      <a:fillRect/>
+                    </a:stretch>
+                  </pic:blipFill>
+                  <pic:spPr>
+                    <a:xfrm>
+                      <a:off x="0" y="0"/>
+                      <a:ext cx="1162050" cy="1047750"/>
+                    </a:xfrm>
+                    <a:prstGeom prst="rect">
+                      <a:avLst/>
+                    </a:prstGeom>
+                  </pic:spPr>
+                </pic:pic>
+              </a:graphicData>
+            </a:graphic>
+          </wp:inline>
+        </w:drawing>
+      </w:r>
+    </w:p>
+    <w:p>
+      <w:pPr>
+        <w:spacing w:line="360" w:lineRule="auto"/>
+        <w:rPr>
+          <w:b/>
+          <w:bCs/>
+          <w:i/>
+          <w:iCs/>
+        </w:rPr>
+      </w:pPr>
+      <w:r>
+        <w:rPr>
+          <w:b/>
+          <w:bCs/>
+          <w:i/>
+          <w:iCs/>
+        </w:rPr>
+        <w:t xml:space="preserve"> Fig5.14 The result of cropping the image. </w:t>
+      </w:r>
+    </w:p>
+    <w:p>
+      <w:pPr>
+        <w:spacing w:line="360" w:lineRule="auto"/>
+        <w:rPr>
+          <w:b/>
+          <w:bCs/>
+          <w:sz w:val="24"/>
+          <w:szCs w:val="24"/>
+        </w:rPr>
+      </w:pPr>
+      <w:r>
+        <w:rPr>
+          <w:b/>
+          <w:bCs/>
+          <w:sz w:val="24"/>
+          <w:szCs w:val="24"/>
+        </w:rPr>
+        <w:t>Task 2</w:t>
+      </w:r>
+    </w:p>
+    <w:p>
+      <w:pPr>
+        <w:spacing w:line="360" w:lineRule="auto"/>
+        <w:rPr>
+          <w:sz w:val="24"/>
+          <w:szCs w:val="24"/>
+        </w:rPr>
+      </w:pPr>
+      <w:r>
+        <w:rPr>
+          <w:sz w:val="24"/>
+          <w:szCs w:val="24"/>
+        </w:rPr>
+        <w:t xml:space="preserve">After finding a way to take out specific parts of the image, the next step was to try some image comparison. </w:t>
+      </w:r>
+      <w:r>
+        <w:rPr>
+          <w:sz w:val="24"/>
+          <w:szCs w:val="24"/>
+        </w:rPr>
+        <w:t xml:space="preserve">Back at the beginning of the project, research was done on way to compare two images. </w:t>
+      </w:r>
+      <w:r>
+        <w:rPr>
+          <w:sz w:val="24"/>
+          <w:szCs w:val="24"/>
+        </w:rPr>
+        <w:t>Some of the following approaches were using mean squared error</w:t>
+      </w:r>
+      <w:r>
+        <w:rPr>
+          <w:sz w:val="24"/>
+          <w:szCs w:val="24"/>
+        </w:rPr>
+        <w:t xml:space="preserve">, the lower the value returned the more similar the images are. The next method is structural similarity index, a value returned that is less than one means that the images are different. </w:t>
+      </w:r>
+      <w:r>
+        <w:rPr>
+          <w:sz w:val="24"/>
+          <w:szCs w:val="24"/>
+        </w:rPr>
+        <w:t xml:space="preserve"> </w:t>
+      </w:r>
+      <w:r>
+        <w:rPr>
+          <w:sz w:val="24"/>
+          <w:szCs w:val="24"/>
+        </w:rPr>
+        <w:t>The third method is the histogram method</w:t>
+      </w:r>
+      <w:r>
+        <w:rPr>
+          <w:sz w:val="24"/>
+          <w:szCs w:val="24"/>
+        </w:rPr>
+        <w:t xml:space="preserve">, it returns the root mean square value of the two images histograms. The final approach is a pixel-by-pixel comparison of the two images, it will return a value, the closer it is to 0 the more alike the images are. The next task would be to attempt to implement each of these methods and see if they are a viable option. </w:t>
+      </w:r>
+    </w:p>
+    <w:p>
+      <w:pPr>
+        <w:spacing w:line="360" w:lineRule="auto"/>
+        <w:rPr>
+          <w:b/>
+          <w:bCs/>
+          <w:i/>
+          <w:iCs/>
+        </w:rPr>
+      </w:pPr>
+      <w:r>
+        <w:rPr>
+          <w:b/>
+          <w:bCs/>
+          <w:i/>
+          <w:iCs/>
+        </w:rPr>
+        <w:t xml:space="preserve"> </w:t>
+      </w:r>
+    </w:p>
+    <w:p>
+      <w:pPr>
+        <w:spacing w:line="360" w:lineRule="auto"/>
+        <w:rPr>
+          <w:b/>
+          <w:bCs/>
+          <w:i/>
+          <w:iCs/>
+        </w:rPr>
+      </w:pPr>
+    </w:p>
+    <w:p>
+      <w:pPr>
+        <w:spacing w:line="360" w:lineRule="auto"/>
+      </w:pPr>
+    </w:p>
+    <w:p>
+      <w:pPr>
+        <w:pStyle w:val="Heading3"/>
+        <w:rPr>
+          <w:rFonts w:asciiTheme="minorHAnsi" w:hAnsiTheme="minorHAnsi" w:cstheme="minorHAnsi"/>
+          <w:color w:val="auto"/>
+          <w:sz w:val="24"/>
+          <w:szCs w:val="24"/>
+        </w:rPr>
+      </w:pPr>
+      <w:r>
+        <w:rPr>
+          <w:rFonts w:asciiTheme="minorHAnsi" w:hAnsiTheme="minorHAnsi" w:cstheme="minorHAnsi"/>
+          <w:color w:val="auto"/>
+          <w:sz w:val="24"/>
+          <w:szCs w:val="24"/>
+        </w:rPr>
+        <w:lastRenderedPageBreak/>
+        <w:t>5.</w:t>
+      </w:r>
+      <w:r>
+        <w:rPr>
+          <w:rFonts w:asciiTheme="minorHAnsi" w:hAnsiTheme="minorHAnsi" w:cstheme="minorHAnsi"/>
+          <w:color w:val="auto"/>
+          <w:sz w:val="24"/>
+          <w:szCs w:val="24"/>
+        </w:rPr>
+        <w:t>5</w:t>
+      </w:r>
+      <w:r>
+        <w:rPr>
+          <w:rFonts w:asciiTheme="minorHAnsi" w:hAnsiTheme="minorHAnsi" w:cstheme="minorHAnsi"/>
+          <w:color w:val="auto"/>
+          <w:sz w:val="24"/>
+          <w:szCs w:val="24"/>
+        </w:rPr>
+        <w:t xml:space="preserve"> Sprint </w:t>
+      </w:r>
+      <w:r>
+        <w:rPr>
+          <w:rFonts w:asciiTheme="minorHAnsi" w:hAnsiTheme="minorHAnsi" w:cstheme="minorHAnsi"/>
+          <w:color w:val="auto"/>
+          <w:sz w:val="24"/>
+          <w:szCs w:val="24"/>
+        </w:rPr>
+        <w:t>5</w:t>
+      </w:r>
+      <w:r>
+        <w:rPr>
+          <w:rFonts w:asciiTheme="minorHAnsi" w:hAnsiTheme="minorHAnsi" w:cstheme="minorHAnsi"/>
+          <w:color w:val="auto"/>
+          <w:sz w:val="24"/>
+          <w:szCs w:val="24"/>
+        </w:rPr>
+        <w:t xml:space="preserve"> – </w:t>
+      </w:r>
+      <w:r>
+        <w:rPr>
+          <w:rFonts w:asciiTheme="minorHAnsi" w:hAnsiTheme="minorHAnsi" w:cstheme="minorHAnsi"/>
+          <w:color w:val="auto"/>
+          <w:sz w:val="24"/>
+          <w:szCs w:val="24"/>
+        </w:rPr>
+        <w:t>Testing out various methods of image comparison.</w:t>
+      </w:r>
+    </w:p>
+    <w:p/>
+    <w:tbl>
+      <w:tblPr>
+        <w:tblStyle w:val="PlainTable1"/>
+        <w:tblW w:w="0" w:type="auto"/>
+        <w:tblLook w:val="04A0" w:firstRow="1" w:lastRow="0" w:firstColumn="1" w:lastColumn="0" w:noHBand="0" w:noVBand="1"/>
+      </w:tblPr>
+      <w:tblGrid>
+        <w:gridCol w:w="1075"/>
+        <w:gridCol w:w="3239"/>
+        <w:gridCol w:w="2158"/>
+        <w:gridCol w:w="2158"/>
+      </w:tblGrid>
+      <w:tr>
+        <w:trPr>
+          <w:cnfStyle w:val="100000000000" w:firstRow="1" w:lastRow="0" w:firstColumn="0" w:lastColumn="0" w:oddVBand="0" w:evenVBand="0" w:oddHBand="0" w:evenHBand="0" w:firstRowFirstColumn="0" w:firstRowLastColumn="0" w:lastRowFirstColumn="0" w:lastRowLastColumn="0"/>
+        </w:trPr>
+        <w:tc>
+          <w:tcPr>
+            <w:cnfStyle w:val="001000000000" w:firstRow="0" w:lastRow="0" w:firstColumn="1" w:lastColumn="0" w:oddVBand="0" w:evenVBand="0" w:oddHBand="0" w:evenHBand="0" w:firstRowFirstColumn="0" w:firstRowLastColumn="0" w:lastRowFirstColumn="0" w:lastRowLastColumn="0"/>
+            <w:tcW w:w="1075" w:type="dxa"/>
+          </w:tcPr>
+          <w:p>
+            <w:pPr>
+              <w:rPr>
+                <w:sz w:val="24"/>
+                <w:szCs w:val="24"/>
+              </w:rPr>
+            </w:pPr>
+            <w:r>
+              <w:rPr>
+                <w:sz w:val="24"/>
+                <w:szCs w:val="24"/>
+              </w:rPr>
+              <w:t>Sprint Number</w:t>
+            </w:r>
+          </w:p>
+        </w:tc>
+        <w:tc>
+          <w:tcPr>
+            <w:tcW w:w="3239" w:type="dxa"/>
+          </w:tcPr>
+          <w:p>
+            <w:pPr>
+              <w:cnfStyle w:val="100000000000" w:firstRow="1" w:lastRow="0" w:firstColumn="0" w:lastColumn="0" w:oddVBand="0" w:evenVBand="0" w:oddHBand="0" w:evenHBand="0" w:firstRowFirstColumn="0" w:firstRowLastColumn="0" w:lastRowFirstColumn="0" w:lastRowLastColumn="0"/>
+              <w:rPr>
+                <w:sz w:val="24"/>
+                <w:szCs w:val="24"/>
+              </w:rPr>
+            </w:pPr>
+            <w:r>
+              <w:rPr>
+                <w:sz w:val="24"/>
+                <w:szCs w:val="24"/>
+              </w:rPr>
+              <w:t>Sprint Name</w:t>
+            </w:r>
+          </w:p>
+        </w:tc>
+        <w:tc>
+          <w:tcPr>
+            <w:tcW w:w="2158" w:type="dxa"/>
+          </w:tcPr>
+          <w:p>
+            <w:pPr>
+              <w:cnfStyle w:val="100000000000" w:firstRow="1" w:lastRow="0" w:firstColumn="0" w:lastColumn="0" w:oddVBand="0" w:evenVBand="0" w:oddHBand="0" w:evenHBand="0" w:firstRowFirstColumn="0" w:firstRowLastColumn="0" w:lastRowFirstColumn="0" w:lastRowLastColumn="0"/>
+              <w:rPr>
+                <w:sz w:val="24"/>
+                <w:szCs w:val="24"/>
+              </w:rPr>
+            </w:pPr>
+            <w:r>
+              <w:rPr>
+                <w:sz w:val="24"/>
+                <w:szCs w:val="24"/>
+              </w:rPr>
+              <w:t>Start Date</w:t>
+            </w:r>
+          </w:p>
+        </w:tc>
+        <w:tc>
+          <w:tcPr>
+            <w:tcW w:w="2158" w:type="dxa"/>
+          </w:tcPr>
+          <w:p>
+            <w:pPr>
+              <w:cnfStyle w:val="100000000000" w:firstRow="1" w:lastRow="0" w:firstColumn="0" w:lastColumn="0" w:oddVBand="0" w:evenVBand="0" w:oddHBand="0" w:evenHBand="0" w:firstRowFirstColumn="0" w:firstRowLastColumn="0" w:lastRowFirstColumn="0" w:lastRowLastColumn="0"/>
+              <w:rPr>
+                <w:sz w:val="24"/>
+                <w:szCs w:val="24"/>
+              </w:rPr>
+            </w:pPr>
+            <w:r>
+              <w:rPr>
+                <w:sz w:val="24"/>
+                <w:szCs w:val="24"/>
+              </w:rPr>
+              <w:t>Finish Date</w:t>
             </w:r>
           </w:p>
         </w:tc>
@@ -12038,20 +12939,187 @@
           <w:p>
             <w:pPr>
               <w:rPr>
-                <w:b w:val="0"/>
-                <w:bCs w:val="0"/>
                 <w:sz w:val="24"/>
                 <w:szCs w:val="24"/>
               </w:rPr>
             </w:pPr>
+            <w:r>
+              <w:rPr>
+                <w:sz w:val="24"/>
+                <w:szCs w:val="24"/>
+              </w:rPr>
+              <w:t>5</w:t>
+            </w:r>
           </w:p>
+        </w:tc>
+        <w:tc>
+          <w:tcPr>
+            <w:tcW w:w="3239" w:type="dxa"/>
+          </w:tcPr>
           <w:p>
             <w:pPr>
+              <w:cnfStyle w:val="000000100000" w:firstRow="0" w:lastRow="0" w:firstColumn="0" w:lastColumn="0" w:oddVBand="0" w:evenVBand="0" w:oddHBand="1" w:evenHBand="0" w:firstRowFirstColumn="0" w:firstRowLastColumn="0" w:lastRowFirstColumn="0" w:lastRowLastColumn="0"/>
               <w:rPr>
                 <w:sz w:val="24"/>
                 <w:szCs w:val="24"/>
               </w:rPr>
             </w:pPr>
+            <w:r>
+              <w:rPr>
+                <w:sz w:val="24"/>
+                <w:szCs w:val="24"/>
+              </w:rPr>
+              <w:t xml:space="preserve">Pulling out parts of the map </w:t>
+            </w:r>
+          </w:p>
+        </w:tc>
+        <w:tc>
+          <w:tcPr>
+            <w:tcW w:w="2158" w:type="dxa"/>
+          </w:tcPr>
+          <w:p>
+            <w:pPr>
+              <w:cnfStyle w:val="000000100000" w:firstRow="0" w:lastRow="0" w:firstColumn="0" w:lastColumn="0" w:oddVBand="0" w:evenVBand="0" w:oddHBand="1" w:evenHBand="0" w:firstRowFirstColumn="0" w:firstRowLastColumn="0" w:lastRowFirstColumn="0" w:lastRowLastColumn="0"/>
+              <w:rPr>
+                <w:sz w:val="24"/>
+                <w:szCs w:val="24"/>
+              </w:rPr>
+            </w:pPr>
+            <w:r>
+              <w:rPr>
+                <w:sz w:val="24"/>
+                <w:szCs w:val="24"/>
+              </w:rPr>
+              <w:t>02/04/2021</w:t>
+            </w:r>
+          </w:p>
+        </w:tc>
+        <w:tc>
+          <w:tcPr>
+            <w:tcW w:w="2158" w:type="dxa"/>
+          </w:tcPr>
+          <w:p>
+            <w:pPr>
+              <w:cnfStyle w:val="000000100000" w:firstRow="0" w:lastRow="0" w:firstColumn="0" w:lastColumn="0" w:oddVBand="0" w:evenVBand="0" w:oddHBand="1" w:evenHBand="0" w:firstRowFirstColumn="0" w:firstRowLastColumn="0" w:lastRowFirstColumn="0" w:lastRowLastColumn="0"/>
+              <w:rPr>
+                <w:sz w:val="24"/>
+                <w:szCs w:val="24"/>
+              </w:rPr>
+            </w:pPr>
+            <w:r>
+              <w:rPr>
+                <w:sz w:val="24"/>
+                <w:szCs w:val="24"/>
+              </w:rPr>
+              <w:t>16/04/2021</w:t>
+            </w:r>
+          </w:p>
+        </w:tc>
+      </w:tr>
+    </w:tbl>
+    <w:p/>
+    <w:tbl>
+      <w:tblPr>
+        <w:tblStyle w:val="PlainTable1"/>
+        <w:tblW w:w="0" w:type="auto"/>
+        <w:tblLook w:val="04A0" w:firstRow="1" w:lastRow="0" w:firstColumn="1" w:lastColumn="0" w:noHBand="0" w:noVBand="1"/>
+      </w:tblPr>
+      <w:tblGrid>
+        <w:gridCol w:w="1075"/>
+        <w:gridCol w:w="4678"/>
+        <w:gridCol w:w="2877"/>
+      </w:tblGrid>
+      <w:tr>
+        <w:trPr>
+          <w:cnfStyle w:val="100000000000" w:firstRow="1" w:lastRow="0" w:firstColumn="0" w:lastColumn="0" w:oddVBand="0" w:evenVBand="0" w:oddHBand="0" w:evenHBand="0" w:firstRowFirstColumn="0" w:firstRowLastColumn="0" w:lastRowFirstColumn="0" w:lastRowLastColumn="0"/>
+        </w:trPr>
+        <w:tc>
+          <w:tcPr>
+            <w:cnfStyle w:val="001000000000" w:firstRow="0" w:lastRow="0" w:firstColumn="1" w:lastColumn="0" w:oddVBand="0" w:evenVBand="0" w:oddHBand="0" w:evenHBand="0" w:firstRowFirstColumn="0" w:firstRowLastColumn="0" w:lastRowFirstColumn="0" w:lastRowLastColumn="0"/>
+            <w:tcW w:w="1075" w:type="dxa"/>
+          </w:tcPr>
+          <w:p>
+            <w:pPr>
+              <w:rPr>
+                <w:sz w:val="24"/>
+                <w:szCs w:val="24"/>
+              </w:rPr>
+            </w:pPr>
+            <w:r>
+              <w:rPr>
+                <w:sz w:val="24"/>
+                <w:szCs w:val="24"/>
+              </w:rPr>
+              <w:t>Task Number</w:t>
+            </w:r>
+          </w:p>
+        </w:tc>
+        <w:tc>
+          <w:tcPr>
+            <w:tcW w:w="4678" w:type="dxa"/>
+          </w:tcPr>
+          <w:p>
+            <w:pPr>
+              <w:cnfStyle w:val="100000000000" w:firstRow="1" w:lastRow="0" w:firstColumn="0" w:lastColumn="0" w:oddVBand="0" w:evenVBand="0" w:oddHBand="0" w:evenHBand="0" w:firstRowFirstColumn="0" w:firstRowLastColumn="0" w:lastRowFirstColumn="0" w:lastRowLastColumn="0"/>
+              <w:rPr>
+                <w:sz w:val="24"/>
+                <w:szCs w:val="24"/>
+              </w:rPr>
+            </w:pPr>
+            <w:r>
+              <w:rPr>
+                <w:sz w:val="24"/>
+                <w:szCs w:val="24"/>
+              </w:rPr>
+              <w:t>Details</w:t>
+            </w:r>
+          </w:p>
+        </w:tc>
+        <w:tc>
+          <w:tcPr>
+            <w:tcW w:w="2877" w:type="dxa"/>
+          </w:tcPr>
+          <w:p>
+            <w:pPr>
+              <w:cnfStyle w:val="100000000000" w:firstRow="1" w:lastRow="0" w:firstColumn="0" w:lastColumn="0" w:oddVBand="0" w:evenVBand="0" w:oddHBand="0" w:evenHBand="0" w:firstRowFirstColumn="0" w:firstRowLastColumn="0" w:lastRowFirstColumn="0" w:lastRowLastColumn="0"/>
+              <w:rPr>
+                <w:sz w:val="24"/>
+                <w:szCs w:val="24"/>
+              </w:rPr>
+            </w:pPr>
+            <w:r>
+              <w:rPr>
+                <w:sz w:val="24"/>
+                <w:szCs w:val="24"/>
+              </w:rPr>
+              <w:t>Status</w:t>
+            </w:r>
+          </w:p>
+        </w:tc>
+      </w:tr>
+      <w:tr>
+        <w:trPr>
+          <w:cnfStyle w:val="000000100000" w:firstRow="0" w:lastRow="0" w:firstColumn="0" w:lastColumn="0" w:oddVBand="0" w:evenVBand="0" w:oddHBand="1" w:evenHBand="0" w:firstRowFirstColumn="0" w:firstRowLastColumn="0" w:lastRowFirstColumn="0" w:lastRowLastColumn="0"/>
+        </w:trPr>
+        <w:tc>
+          <w:tcPr>
+            <w:cnfStyle w:val="001000000000" w:firstRow="0" w:lastRow="0" w:firstColumn="1" w:lastColumn="0" w:oddVBand="0" w:evenVBand="0" w:oddHBand="0" w:evenHBand="0" w:firstRowFirstColumn="0" w:firstRowLastColumn="0" w:lastRowFirstColumn="0" w:lastRowLastColumn="0"/>
+            <w:tcW w:w="1075" w:type="dxa"/>
+          </w:tcPr>
+          <w:p>
+            <w:pPr>
+              <w:rPr>
+                <w:sz w:val="24"/>
+                <w:szCs w:val="24"/>
+              </w:rPr>
+            </w:pPr>
+            <w:r>
+              <w:rPr>
+                <w:sz w:val="24"/>
+                <w:szCs w:val="24"/>
+              </w:rPr>
+              <w:t>1</w:t>
+            </w:r>
           </w:p>
         </w:tc>
         <w:tc>
@@ -12066,6 +13134,27 @@
                 <w:szCs w:val="24"/>
               </w:rPr>
             </w:pPr>
+            <w:r>
+              <w:rPr>
+                <w:sz w:val="24"/>
+                <w:szCs w:val="24"/>
+              </w:rPr>
+              <w:t xml:space="preserve">Attempt to implement </w:t>
+            </w:r>
+            <w:r>
+              <w:rPr>
+                <w:sz w:val="24"/>
+                <w:szCs w:val="24"/>
+              </w:rPr>
+              <w:t xml:space="preserve">and test the mean squared error method. </w:t>
+            </w:r>
+            <w:r>
+              <w:rPr>
+                <w:sz w:val="24"/>
+                <w:szCs w:val="24"/>
+              </w:rPr>
+              <w:t xml:space="preserve">   </w:t>
+            </w:r>
           </w:p>
         </w:tc>
         <w:tc>
@@ -12080,6 +13169,211 @@
                 <w:szCs w:val="24"/>
               </w:rPr>
             </w:pPr>
+            <w:r>
+              <w:rPr>
+                <w:sz w:val="24"/>
+                <w:szCs w:val="24"/>
+              </w:rPr>
+              <w:t>Complete</w:t>
+            </w:r>
+          </w:p>
+        </w:tc>
+      </w:tr>
+      <w:tr>
+        <w:tc>
+          <w:tcPr>
+            <w:cnfStyle w:val="001000000000" w:firstRow="0" w:lastRow="0" w:firstColumn="1" w:lastColumn="0" w:oddVBand="0" w:evenVBand="0" w:oddHBand="0" w:evenHBand="0" w:firstRowFirstColumn="0" w:firstRowLastColumn="0" w:lastRowFirstColumn="0" w:lastRowLastColumn="0"/>
+            <w:tcW w:w="1075" w:type="dxa"/>
+          </w:tcPr>
+          <w:p>
+            <w:pPr>
+              <w:rPr>
+                <w:sz w:val="24"/>
+                <w:szCs w:val="24"/>
+              </w:rPr>
+            </w:pPr>
+            <w:r>
+              <w:rPr>
+                <w:sz w:val="24"/>
+                <w:szCs w:val="24"/>
+              </w:rPr>
+              <w:t>2</w:t>
+            </w:r>
+          </w:p>
+        </w:tc>
+        <w:tc>
+          <w:tcPr>
+            <w:tcW w:w="4678" w:type="dxa"/>
+          </w:tcPr>
+          <w:p>
+            <w:pPr>
+              <w:cnfStyle w:val="000000000000" w:firstRow="0" w:lastRow="0" w:firstColumn="0" w:lastColumn="0" w:oddVBand="0" w:evenVBand="0" w:oddHBand="0" w:evenHBand="0" w:firstRowFirstColumn="0" w:firstRowLastColumn="0" w:lastRowFirstColumn="0" w:lastRowLastColumn="0"/>
+              <w:rPr>
+                <w:sz w:val="24"/>
+                <w:szCs w:val="24"/>
+              </w:rPr>
+            </w:pPr>
+            <w:r>
+              <w:rPr>
+                <w:sz w:val="24"/>
+                <w:szCs w:val="24"/>
+              </w:rPr>
+              <w:t xml:space="preserve">Attempt to implement and test the structured similarity index method.    </w:t>
+            </w:r>
+          </w:p>
+        </w:tc>
+        <w:tc>
+          <w:tcPr>
+            <w:tcW w:w="2877" w:type="dxa"/>
+          </w:tcPr>
+          <w:p>
+            <w:pPr>
+              <w:cnfStyle w:val="000000000000" w:firstRow="0" w:lastRow="0" w:firstColumn="0" w:lastColumn="0" w:oddVBand="0" w:evenVBand="0" w:oddHBand="0" w:evenHBand="0" w:firstRowFirstColumn="0" w:firstRowLastColumn="0" w:lastRowFirstColumn="0" w:lastRowLastColumn="0"/>
+              <w:rPr>
+                <w:sz w:val="24"/>
+                <w:szCs w:val="24"/>
+              </w:rPr>
+            </w:pPr>
+            <w:r>
+              <w:rPr>
+                <w:sz w:val="24"/>
+                <w:szCs w:val="24"/>
+              </w:rPr>
+              <w:t>Complete</w:t>
+            </w:r>
+          </w:p>
+        </w:tc>
+      </w:tr>
+      <w:tr>
+        <w:trPr>
+          <w:cnfStyle w:val="000000100000" w:firstRow="0" w:lastRow="0" w:firstColumn="0" w:lastColumn="0" w:oddVBand="0" w:evenVBand="0" w:oddHBand="1" w:evenHBand="0" w:firstRowFirstColumn="0" w:firstRowLastColumn="0" w:lastRowFirstColumn="0" w:lastRowLastColumn="0"/>
+        </w:trPr>
+        <w:tc>
+          <w:tcPr>
+            <w:cnfStyle w:val="001000000000" w:firstRow="0" w:lastRow="0" w:firstColumn="1" w:lastColumn="0" w:oddVBand="0" w:evenVBand="0" w:oddHBand="0" w:evenHBand="0" w:firstRowFirstColumn="0" w:firstRowLastColumn="0" w:lastRowFirstColumn="0" w:lastRowLastColumn="0"/>
+            <w:tcW w:w="1075" w:type="dxa"/>
+          </w:tcPr>
+          <w:p>
+            <w:pPr>
+              <w:rPr>
+                <w:sz w:val="24"/>
+                <w:szCs w:val="24"/>
+              </w:rPr>
+            </w:pPr>
+            <w:r>
+              <w:rPr>
+                <w:sz w:val="24"/>
+                <w:szCs w:val="24"/>
+              </w:rPr>
+              <w:t>3</w:t>
+            </w:r>
+          </w:p>
+        </w:tc>
+        <w:tc>
+          <w:tcPr>
+            <w:tcW w:w="4678" w:type="dxa"/>
+          </w:tcPr>
+          <w:p>
+            <w:pPr>
+              <w:cnfStyle w:val="000000100000" w:firstRow="0" w:lastRow="0" w:firstColumn="0" w:lastColumn="0" w:oddVBand="0" w:evenVBand="0" w:oddHBand="1" w:evenHBand="0" w:firstRowFirstColumn="0" w:firstRowLastColumn="0" w:lastRowFirstColumn="0" w:lastRowLastColumn="0"/>
+              <w:rPr>
+                <w:sz w:val="24"/>
+                <w:szCs w:val="24"/>
+              </w:rPr>
+            </w:pPr>
+            <w:r>
+              <w:rPr>
+                <w:sz w:val="24"/>
+                <w:szCs w:val="24"/>
+              </w:rPr>
+              <w:t xml:space="preserve">Attempt to implement and test the histogram method.    </w:t>
+            </w:r>
+          </w:p>
+        </w:tc>
+        <w:tc>
+          <w:tcPr>
+            <w:tcW w:w="2877" w:type="dxa"/>
+          </w:tcPr>
+          <w:p>
+            <w:pPr>
+              <w:cnfStyle w:val="000000100000" w:firstRow="0" w:lastRow="0" w:firstColumn="0" w:lastColumn="0" w:oddVBand="0" w:evenVBand="0" w:oddHBand="1" w:evenHBand="0" w:firstRowFirstColumn="0" w:firstRowLastColumn="0" w:lastRowFirstColumn="0" w:lastRowLastColumn="0"/>
+              <w:rPr>
+                <w:sz w:val="24"/>
+                <w:szCs w:val="24"/>
+              </w:rPr>
+            </w:pPr>
+            <w:r>
+              <w:rPr>
+                <w:sz w:val="24"/>
+                <w:szCs w:val="24"/>
+              </w:rPr>
+              <w:t>Complete</w:t>
+            </w:r>
+          </w:p>
+        </w:tc>
+      </w:tr>
+      <w:tr>
+        <w:tc>
+          <w:tcPr>
+            <w:cnfStyle w:val="001000000000" w:firstRow="0" w:lastRow="0" w:firstColumn="1" w:lastColumn="0" w:oddVBand="0" w:evenVBand="0" w:oddHBand="0" w:evenHBand="0" w:firstRowFirstColumn="0" w:firstRowLastColumn="0" w:lastRowFirstColumn="0" w:lastRowLastColumn="0"/>
+            <w:tcW w:w="1075" w:type="dxa"/>
+          </w:tcPr>
+          <w:p>
+            <w:pPr>
+              <w:rPr>
+                <w:sz w:val="24"/>
+                <w:szCs w:val="24"/>
+              </w:rPr>
+            </w:pPr>
+            <w:r>
+              <w:rPr>
+                <w:sz w:val="24"/>
+                <w:szCs w:val="24"/>
+              </w:rPr>
+              <w:t>4</w:t>
+            </w:r>
+          </w:p>
+        </w:tc>
+        <w:tc>
+          <w:tcPr>
+            <w:tcW w:w="4678" w:type="dxa"/>
+          </w:tcPr>
+          <w:p>
+            <w:pPr>
+              <w:cnfStyle w:val="000000000000" w:firstRow="0" w:lastRow="0" w:firstColumn="0" w:lastColumn="0" w:oddVBand="0" w:evenVBand="0" w:oddHBand="0" w:evenHBand="0" w:firstRowFirstColumn="0" w:firstRowLastColumn="0" w:lastRowFirstColumn="0" w:lastRowLastColumn="0"/>
+              <w:rPr>
+                <w:sz w:val="24"/>
+                <w:szCs w:val="24"/>
+              </w:rPr>
+            </w:pPr>
+            <w:r>
+              <w:rPr>
+                <w:sz w:val="24"/>
+                <w:szCs w:val="24"/>
+              </w:rPr>
+              <w:t xml:space="preserve">Attempt to implement and test pixel by pixel comparison method.  </w:t>
+            </w:r>
+          </w:p>
+        </w:tc>
+        <w:tc>
+          <w:tcPr>
+            <w:tcW w:w="2877" w:type="dxa"/>
+          </w:tcPr>
+          <w:p>
+            <w:pPr>
+              <w:cnfStyle w:val="000000000000" w:firstRow="0" w:lastRow="0" w:firstColumn="0" w:lastColumn="0" w:oddVBand="0" w:evenVBand="0" w:oddHBand="0" w:evenHBand="0" w:firstRowFirstColumn="0" w:firstRowLastColumn="0" w:lastRowFirstColumn="0" w:lastRowLastColumn="0"/>
+              <w:rPr>
+                <w:sz w:val="24"/>
+                <w:szCs w:val="24"/>
+              </w:rPr>
+            </w:pPr>
+            <w:r>
+              <w:rPr>
+                <w:sz w:val="24"/>
+                <w:szCs w:val="24"/>
+              </w:rPr>
+              <w:t>Complete</w:t>
+            </w:r>
           </w:p>
         </w:tc>
       </w:tr>
@@ -12088,8 +13382,10 @@
       <w:pPr>
         <w:spacing w:line="360" w:lineRule="auto"/>
         <w:rPr>
-          <w:sz w:val="24"/>
-          <w:szCs w:val="24"/>
+          <w:b/>
+          <w:bCs/>
+          <w:i/>
+          <w:iCs/>
         </w:rPr>
       </w:pPr>
     </w:p>
@@ -12116,52 +13412,146 @@
     <w:p>
       <w:pPr>
         <w:spacing w:line="360" w:lineRule="auto"/>
-      </w:pPr>
-      <w:r>
-        <w:t xml:space="preserve">The first thing to do is to chance the image that is being worked on. An image that contains different buildings and such on the map was brought into the project to use for this part. </w:t>
-      </w:r>
-    </w:p>
-    <w:p>
-      <w:pPr>
-        <w:spacing w:line="360" w:lineRule="auto"/>
-      </w:pPr>
-    </w:p>
-    <w:p>
-      <w:pPr>
-        <w:spacing w:line="360" w:lineRule="auto"/>
-      </w:pPr>
-    </w:p>
-    <w:p>
-      <w:pPr>
-        <w:spacing w:line="360" w:lineRule="auto"/>
-        <w:rPr>
-          <w:b/>
-          <w:bCs/>
-          <w:i/>
-          <w:iCs/>
-        </w:rPr>
-      </w:pPr>
-    </w:p>
-    <w:p>
-      <w:pPr>
-        <w:spacing w:line="360" w:lineRule="auto"/>
-      </w:pPr>
-    </w:p>
-    <w:p>
-      <w:pPr>
-        <w:spacing w:line="360" w:lineRule="auto"/>
-      </w:pPr>
-    </w:p>
-    <w:p>
-      <w:pPr>
-        <w:spacing w:line="360" w:lineRule="auto"/>
-        <w:rPr>
-          <w:b/>
-          <w:bCs/>
-          <w:i/>
-          <w:iCs/>
-        </w:rPr>
-      </w:pPr>
+        <w:rPr>
+          <w:sz w:val="24"/>
+          <w:szCs w:val="24"/>
+        </w:rPr>
+      </w:pPr>
+      <w:r>
+        <w:rPr>
+          <w:sz w:val="24"/>
+          <w:szCs w:val="24"/>
+        </w:rPr>
+        <w:t xml:space="preserve">The first method to test out was the mean squared error. This method takes the images and will return the sum of the squared difference between the two. The images must be the same dimension in order for it to work. Below are the two images that were used for testing it out as well as the code. </w:t>
+      </w:r>
+    </w:p>
+    <w:p>
+      <w:pPr>
+        <w:spacing w:line="360" w:lineRule="auto"/>
+        <w:rPr>
+          <w:sz w:val="24"/>
+          <w:szCs w:val="24"/>
+        </w:rPr>
+      </w:pPr>
+      <w:r>
+        <w:rPr>
+          <w:noProof/>
+        </w:rPr>
+        <w:drawing>
+          <wp:inline distT="0" distB="0" distL="0" distR="0" wp14:anchorId="3DBB9588" wp14:editId="60644E4F">
+            <wp:extent cx="1162050" cy="1047750"/>
+            <wp:effectExtent l="0" t="0" r="0" b="0"/>
+            <wp:docPr id="46" name="Picture 46" descr="Graphical user interface&#10;&#10;Description automatically generated with low confidence"/>
+            <wp:cNvGraphicFramePr>
+              <a:graphicFrameLocks xmlns:a="http://schemas.openxmlformats.org/drawingml/2006/main" noChangeAspect="1"/>
+            </wp:cNvGraphicFramePr>
+            <a:graphic xmlns:a="http://schemas.openxmlformats.org/drawingml/2006/main">
+              <a:graphicData uri="http://schemas.openxmlformats.org/drawingml/2006/picture">
+                <pic:pic xmlns:pic="http://schemas.openxmlformats.org/drawingml/2006/picture">
+                  <pic:nvPicPr>
+                    <pic:cNvPr id="46" name="Picture 46" descr="Graphical user interface&#10;&#10;Description automatically generated with low confidence"/>
+                    <pic:cNvPicPr/>
+                  </pic:nvPicPr>
+                  <pic:blipFill>
+                    <a:blip r:embed="rId52"/>
+                    <a:stretch>
+                      <a:fillRect/>
+                    </a:stretch>
+                  </pic:blipFill>
+                  <pic:spPr>
+                    <a:xfrm>
+                      <a:off x="0" y="0"/>
+                      <a:ext cx="1162050" cy="1047750"/>
+                    </a:xfrm>
+                    <a:prstGeom prst="rect">
+                      <a:avLst/>
+                    </a:prstGeom>
+                  </pic:spPr>
+                </pic:pic>
+              </a:graphicData>
+            </a:graphic>
+          </wp:inline>
+        </w:drawing>
+      </w:r>
+    </w:p>
+    <w:p>
+      <w:pPr>
+        <w:spacing w:line="360" w:lineRule="auto"/>
+        <w:rPr>
+          <w:sz w:val="24"/>
+          <w:szCs w:val="24"/>
+        </w:rPr>
+      </w:pPr>
+      <w:r>
+        <w:rPr>
+          <w:b/>
+          <w:bCs/>
+          <w:i/>
+          <w:iCs/>
+        </w:rPr>
+        <w:t>Fig5.15 This is the cropped image pulled from a larger image of base.</w:t>
+      </w:r>
+    </w:p>
+    <w:p>
+      <w:pPr>
+        <w:spacing w:line="360" w:lineRule="auto"/>
+        <w:rPr>
+          <w:b/>
+          <w:bCs/>
+          <w:i/>
+          <w:iCs/>
+        </w:rPr>
+      </w:pPr>
+      <w:r>
+        <w:rPr>
+          <w:b/>
+          <w:bCs/>
+          <w:i/>
+          <w:iCs/>
+          <w:noProof/>
+        </w:rPr>
+        <w:drawing>
+          <wp:inline distT="0" distB="0" distL="0" distR="0" wp14:anchorId="6341AEBF" wp14:editId="3D974B16">
+            <wp:extent cx="952381" cy="819048"/>
+            <wp:effectExtent l="0" t="0" r="635" b="635"/>
+            <wp:docPr id="47" name="Picture 47" descr="A picture containing dark&#10;&#10;Description automatically generated"/>
+            <wp:cNvGraphicFramePr>
+              <a:graphicFrameLocks xmlns:a="http://schemas.openxmlformats.org/drawingml/2006/main" noChangeAspect="1"/>
+            </wp:cNvGraphicFramePr>
+            <a:graphic xmlns:a="http://schemas.openxmlformats.org/drawingml/2006/main">
+              <a:graphicData uri="http://schemas.openxmlformats.org/drawingml/2006/picture">
+                <pic:pic xmlns:pic="http://schemas.openxmlformats.org/drawingml/2006/picture">
+                  <pic:nvPicPr>
+                    <pic:cNvPr id="47" name="Picture 47" descr="A picture containing dark&#10;&#10;Description automatically generated"/>
+                    <pic:cNvPicPr/>
+                  </pic:nvPicPr>
+                  <pic:blipFill>
+                    <a:blip r:embed="rId53">
+                      <a:extLst>
+                        <a:ext uri="{28A0092B-C50C-407E-A947-70E740481C1C}">
+                          <a14:useLocalDpi xmlns:a14="http://schemas.microsoft.com/office/drawing/2010/main" val="0"/>
+                        </a:ext>
+                      </a:extLst>
+                    </a:blip>
+                    <a:stretch>
+                      <a:fillRect/>
+                    </a:stretch>
+                  </pic:blipFill>
+                  <pic:spPr>
+                    <a:xfrm>
+                      <a:off x="0" y="0"/>
+                      <a:ext cx="952381" cy="819048"/>
+                    </a:xfrm>
+                    <a:prstGeom prst="rect">
+                      <a:avLst/>
+                    </a:prstGeom>
+                  </pic:spPr>
+                </pic:pic>
+              </a:graphicData>
+            </a:graphic>
+          </wp:inline>
+        </w:drawing>
+      </w:r>
       <w:r>
         <w:rPr>
           <w:b/>
@@ -12178,29 +13568,902 @@
         <w:rPr>
           <w:b/>
           <w:bCs/>
-          <w:sz w:val="24"/>
-          <w:szCs w:val="24"/>
-        </w:rPr>
-      </w:pPr>
-    </w:p>
-    <w:p>
-      <w:pPr>
-        <w:spacing w:line="360" w:lineRule="auto"/>
-        <w:rPr>
-          <w:b/>
-          <w:bCs/>
-          <w:sz w:val="24"/>
-          <w:szCs w:val="24"/>
-        </w:rPr>
-      </w:pPr>
-      <w:r>
-        <w:rPr>
-          <w:b/>
-          <w:bCs/>
-          <w:sz w:val="24"/>
-          <w:szCs w:val="24"/>
-        </w:rPr>
-        <w:br w:type="page"/>
+          <w:i/>
+          <w:iCs/>
+        </w:rPr>
+      </w:pPr>
+      <w:r>
+        <w:rPr>
+          <w:b/>
+          <w:bCs/>
+          <w:i/>
+          <w:iCs/>
+        </w:rPr>
+        <w:t>Fig5.16 This is the template image to compare against.</w:t>
+      </w:r>
+    </w:p>
+    <w:p>
+      <w:pPr>
+        <w:spacing w:line="360" w:lineRule="auto"/>
+        <w:rPr>
+          <w:b/>
+          <w:bCs/>
+          <w:sz w:val="24"/>
+          <w:szCs w:val="24"/>
+        </w:rPr>
+      </w:pPr>
+      <w:r>
+        <w:rPr>
+          <w:b/>
+          <w:bCs/>
+          <w:noProof/>
+          <w:sz w:val="24"/>
+          <w:szCs w:val="24"/>
+        </w:rPr>
+        <w:lastRenderedPageBreak/>
+        <w:drawing>
+          <wp:inline distT="0" distB="0" distL="0" distR="0" wp14:anchorId="6BE47460" wp14:editId="6E9EE0B1">
+            <wp:extent cx="5731510" cy="1863725"/>
+            <wp:effectExtent l="0" t="0" r="2540" b="3175"/>
+            <wp:docPr id="48" name="Picture 48" descr="Text, letter&#10;&#10;Description automatically generated"/>
+            <wp:cNvGraphicFramePr>
+              <a:graphicFrameLocks xmlns:a="http://schemas.openxmlformats.org/drawingml/2006/main" noChangeAspect="1"/>
+            </wp:cNvGraphicFramePr>
+            <a:graphic xmlns:a="http://schemas.openxmlformats.org/drawingml/2006/main">
+              <a:graphicData uri="http://schemas.openxmlformats.org/drawingml/2006/picture">
+                <pic:pic xmlns:pic="http://schemas.openxmlformats.org/drawingml/2006/picture">
+                  <pic:nvPicPr>
+                    <pic:cNvPr id="48" name="Picture 48" descr="Text, letter&#10;&#10;Description automatically generated"/>
+                    <pic:cNvPicPr/>
+                  </pic:nvPicPr>
+                  <pic:blipFill>
+                    <a:blip r:embed="rId54">
+                      <a:extLst>
+                        <a:ext uri="{28A0092B-C50C-407E-A947-70E740481C1C}">
+                          <a14:useLocalDpi xmlns:a14="http://schemas.microsoft.com/office/drawing/2010/main" val="0"/>
+                        </a:ext>
+                      </a:extLst>
+                    </a:blip>
+                    <a:stretch>
+                      <a:fillRect/>
+                    </a:stretch>
+                  </pic:blipFill>
+                  <pic:spPr>
+                    <a:xfrm>
+                      <a:off x="0" y="0"/>
+                      <a:ext cx="5731510" cy="1863725"/>
+                    </a:xfrm>
+                    <a:prstGeom prst="rect">
+                      <a:avLst/>
+                    </a:prstGeom>
+                  </pic:spPr>
+                </pic:pic>
+              </a:graphicData>
+            </a:graphic>
+          </wp:inline>
+        </w:drawing>
+      </w:r>
+    </w:p>
+    <w:p>
+      <w:pPr>
+        <w:spacing w:line="360" w:lineRule="auto"/>
+        <w:rPr>
+          <w:b/>
+          <w:bCs/>
+          <w:i/>
+          <w:iCs/>
+        </w:rPr>
+      </w:pPr>
+      <w:r>
+        <w:rPr>
+          <w:b/>
+          <w:bCs/>
+          <w:i/>
+          <w:iCs/>
+        </w:rPr>
+        <w:t>Fig5.17 Code for Mean Square Error and result</w:t>
+      </w:r>
+      <w:r>
+        <w:rPr>
+          <w:b/>
+          <w:bCs/>
+          <w:i/>
+          <w:iCs/>
+        </w:rPr>
+        <w:t xml:space="preserve"> </w:t>
+      </w:r>
+      <w:r>
+        <w:rPr>
+          <w:b/>
+          <w:bCs/>
+          <w:i/>
+          <w:iCs/>
+        </w:rPr>
+        <w:fldChar w:fldCharType="begin" w:fldLock="1"/>
+      </w:r>
+      <w:r>
+        <w:rPr>
+          <w:b/>
+          <w:bCs/>
+          <w:i/>
+          <w:iCs/>
+        </w:rPr>
+        <w:instrText>ADDIN CSL_CITATION {"citationItems":[{"id":"ITEM-1","itemData":{"URL":"https://www.pyimagesearch.com/2014/09/15/python-compare-two-images/","accessed":{"date-parts":[["2020","11","5"]]},"author":[{"dropping-particle":"","family":"Rosebrock","given":"Adrian","non-dropping-particle":"","parse-names":false,"suffix":""}],"id":"ITEM-1","issued":{"date-parts":[["2014"]]},"title":"How-To: Python Compare Two Images - PyImageSearch","type":"webpage"},"uris":["http://www.mendeley.com/documents/?uuid=5623e034-1748-35b2-a0f7-4ec4f1ee6abb"]}],"mendeley":{"formattedCitation":"(Rosebrock, 2014)","plainTextFormattedCitation":"(Rosebrock, 2014)","previouslyFormattedCitation":"(Rosebrock, 2014)"},"properties":{"noteIndex":0},"schema":"https://github.com/citation-style-language/schema/raw/master/csl-citation.json"}</w:instrText>
+      </w:r>
+      <w:r>
+        <w:rPr>
+          <w:b/>
+          <w:bCs/>
+          <w:i/>
+          <w:iCs/>
+        </w:rPr>
+        <w:fldChar w:fldCharType="separate"/>
+      </w:r>
+      <w:r>
+        <w:rPr>
+          <w:bCs/>
+          <w:iCs/>
+          <w:noProof/>
+        </w:rPr>
+        <w:t>(Rosebrock, 2014)</w:t>
+      </w:r>
+      <w:r>
+        <w:rPr>
+          <w:b/>
+          <w:bCs/>
+          <w:i/>
+          <w:iCs/>
+        </w:rPr>
+        <w:fldChar w:fldCharType="end"/>
+      </w:r>
+    </w:p>
+    <w:p>
+      <w:pPr>
+        <w:spacing w:line="360" w:lineRule="auto"/>
+        <w:rPr>
+          <w:sz w:val="24"/>
+          <w:szCs w:val="24"/>
+        </w:rPr>
+      </w:pPr>
+      <w:r>
+        <w:rPr>
+          <w:sz w:val="24"/>
+          <w:szCs w:val="24"/>
+        </w:rPr>
+        <w:t xml:space="preserve">The two images used in the code above were the same but the result it gave was 3727.933 is way off. The result should be a lot smaller for the images to be considered similar. </w:t>
+      </w:r>
+      <w:r>
+        <w:rPr>
+          <w:sz w:val="24"/>
+          <w:szCs w:val="24"/>
+        </w:rPr>
+        <w:t>Unfortunately,</w:t>
+      </w:r>
+      <w:r>
+        <w:rPr>
+          <w:sz w:val="24"/>
+          <w:szCs w:val="24"/>
+        </w:rPr>
+        <w:t xml:space="preserve"> it </w:t>
+      </w:r>
+      <w:r>
+        <w:rPr>
+          <w:sz w:val="24"/>
+          <w:szCs w:val="24"/>
+        </w:rPr>
+        <w:t>does not</w:t>
+      </w:r>
+      <w:r>
+        <w:rPr>
+          <w:sz w:val="24"/>
+          <w:szCs w:val="24"/>
+        </w:rPr>
+        <w:t xml:space="preserve"> appear that this </w:t>
+      </w:r>
+      <w:r>
+        <w:rPr>
+          <w:sz w:val="24"/>
+          <w:szCs w:val="24"/>
+        </w:rPr>
+        <w:t>method</w:t>
+      </w:r>
+      <w:r>
+        <w:rPr>
+          <w:sz w:val="24"/>
+          <w:szCs w:val="24"/>
+        </w:rPr>
+        <w:t xml:space="preserve"> will be a viable solution. </w:t>
+      </w:r>
+    </w:p>
+    <w:p>
+      <w:pPr>
+        <w:spacing w:line="360" w:lineRule="auto"/>
+        <w:rPr>
+          <w:b/>
+          <w:bCs/>
+          <w:sz w:val="24"/>
+          <w:szCs w:val="24"/>
+        </w:rPr>
+      </w:pPr>
+      <w:r>
+        <w:rPr>
+          <w:b/>
+          <w:bCs/>
+          <w:sz w:val="24"/>
+          <w:szCs w:val="24"/>
+        </w:rPr>
+        <w:t>Task 2</w:t>
+      </w:r>
+    </w:p>
+    <w:p>
+      <w:pPr>
+        <w:spacing w:line="360" w:lineRule="auto"/>
+        <w:rPr>
+          <w:sz w:val="24"/>
+          <w:szCs w:val="24"/>
+        </w:rPr>
+      </w:pPr>
+      <w:r>
+        <w:rPr>
+          <w:sz w:val="24"/>
+          <w:szCs w:val="24"/>
+        </w:rPr>
+        <w:t xml:space="preserve">The next method to </w:t>
+      </w:r>
+      <w:r>
+        <w:rPr>
+          <w:sz w:val="24"/>
+          <w:szCs w:val="24"/>
+        </w:rPr>
+        <w:t>test was the structural similarity index (SSIM). For this method both images are converted to grayscale and the structural similarity is computed. If the value returned is less than 1 then the images are considered different. For testing it, the same two images from before were used. Below is the code that was used for this</w:t>
+      </w:r>
+      <w:r>
+        <w:rPr>
+          <w:sz w:val="24"/>
+          <w:szCs w:val="24"/>
+        </w:rPr>
+        <w:t xml:space="preserve"> and the result</w:t>
+      </w:r>
+      <w:r>
+        <w:rPr>
+          <w:sz w:val="24"/>
+          <w:szCs w:val="24"/>
+        </w:rPr>
+        <w:t xml:space="preserve">. </w:t>
+      </w:r>
+    </w:p>
+    <w:p>
+      <w:pPr>
+        <w:spacing w:line="360" w:lineRule="auto"/>
+        <w:rPr>
+          <w:sz w:val="24"/>
+          <w:szCs w:val="24"/>
+        </w:rPr>
+      </w:pPr>
+      <w:r>
+        <w:rPr>
+          <w:noProof/>
+          <w:sz w:val="24"/>
+          <w:szCs w:val="24"/>
+        </w:rPr>
+        <w:drawing>
+          <wp:inline distT="0" distB="0" distL="0" distR="0" wp14:anchorId="7045754E" wp14:editId="3F4CCD9A">
+            <wp:extent cx="5563376" cy="2448267"/>
+            <wp:effectExtent l="0" t="0" r="0" b="9525"/>
+            <wp:docPr id="49" name="Picture 49" descr="Text, letter&#10;&#10;Description automatically generated"/>
+            <wp:cNvGraphicFramePr>
+              <a:graphicFrameLocks xmlns:a="http://schemas.openxmlformats.org/drawingml/2006/main" noChangeAspect="1"/>
+            </wp:cNvGraphicFramePr>
+            <a:graphic xmlns:a="http://schemas.openxmlformats.org/drawingml/2006/main">
+              <a:graphicData uri="http://schemas.openxmlformats.org/drawingml/2006/picture">
+                <pic:pic xmlns:pic="http://schemas.openxmlformats.org/drawingml/2006/picture">
+                  <pic:nvPicPr>
+                    <pic:cNvPr id="49" name="Picture 49" descr="Text, letter&#10;&#10;Description automatically generated"/>
+                    <pic:cNvPicPr/>
+                  </pic:nvPicPr>
+                  <pic:blipFill>
+                    <a:blip r:embed="rId55">
+                      <a:extLst>
+                        <a:ext uri="{28A0092B-C50C-407E-A947-70E740481C1C}">
+                          <a14:useLocalDpi xmlns:a14="http://schemas.microsoft.com/office/drawing/2010/main" val="0"/>
+                        </a:ext>
+                      </a:extLst>
+                    </a:blip>
+                    <a:stretch>
+                      <a:fillRect/>
+                    </a:stretch>
+                  </pic:blipFill>
+                  <pic:spPr>
+                    <a:xfrm>
+                      <a:off x="0" y="0"/>
+                      <a:ext cx="5563376" cy="2448267"/>
+                    </a:xfrm>
+                    <a:prstGeom prst="rect">
+                      <a:avLst/>
+                    </a:prstGeom>
+                  </pic:spPr>
+                </pic:pic>
+              </a:graphicData>
+            </a:graphic>
+          </wp:inline>
+        </w:drawing>
+      </w:r>
+    </w:p>
+    <w:p>
+      <w:pPr>
+        <w:spacing w:line="360" w:lineRule="auto"/>
+        <w:rPr>
+          <w:b/>
+          <w:bCs/>
+          <w:i/>
+          <w:iCs/>
+        </w:rPr>
+      </w:pPr>
+      <w:r>
+        <w:rPr>
+          <w:b/>
+          <w:bCs/>
+          <w:i/>
+          <w:iCs/>
+        </w:rPr>
+        <w:t xml:space="preserve">Fig5.18 Code for </w:t>
+      </w:r>
+      <w:r>
+        <w:rPr>
+          <w:b/>
+          <w:bCs/>
+          <w:i/>
+          <w:iCs/>
+        </w:rPr>
+        <w:t>Structural Similarity Index</w:t>
+      </w:r>
+      <w:r>
+        <w:rPr>
+          <w:b/>
+          <w:bCs/>
+          <w:i/>
+          <w:iCs/>
+        </w:rPr>
+        <w:t xml:space="preserve"> and result </w:t>
+      </w:r>
+      <w:r>
+        <w:rPr>
+          <w:b/>
+          <w:bCs/>
+          <w:i/>
+          <w:iCs/>
+        </w:rPr>
+        <w:fldChar w:fldCharType="begin" w:fldLock="1"/>
+      </w:r>
+      <w:r>
+        <w:rPr>
+          <w:b/>
+          <w:bCs/>
+          <w:i/>
+          <w:iCs/>
+        </w:rPr>
+        <w:instrText>ADDIN CSL_CITATION {"citationItems":[{"id":"ITEM-1","itemData":{"URL":"https://www.pyimagesearch.com/2014/09/15/python-compare-two-images/","accessed":{"date-parts":[["2020","11","5"]]},"author":[{"dropping-particle":"","family":"Rosebrock","given":"Adrian","non-dropping-particle":"","parse-names":false,"suffix":""}],"id":"ITEM-1","issued":{"date-parts":[["2014"]]},"title":"How-To: Python Compare Two Images - PyImageSearch","type":"webpage"},"uris":["http://www.mendeley.com/documents/?uuid=5623e034-1748-35b2-a0f7-4ec4f1ee6abb"]}],"mendeley":{"formattedCitation":"(Rosebrock, 2014)","plainTextFormattedCitation":"(Rosebrock, 2014)","previouslyFormattedCitation":"(Rosebrock, 2014)"},"properties":{"noteIndex":0},"schema":"https://github.com/citation-style-language/schema/raw/master/csl-citation.json"}</w:instrText>
+      </w:r>
+      <w:r>
+        <w:rPr>
+          <w:b/>
+          <w:bCs/>
+          <w:i/>
+          <w:iCs/>
+        </w:rPr>
+        <w:fldChar w:fldCharType="separate"/>
+      </w:r>
+      <w:r>
+        <w:rPr>
+          <w:bCs/>
+          <w:iCs/>
+          <w:noProof/>
+        </w:rPr>
+        <w:t>(Rosebrock, 2014)</w:t>
+      </w:r>
+      <w:r>
+        <w:rPr>
+          <w:b/>
+          <w:bCs/>
+          <w:i/>
+          <w:iCs/>
+        </w:rPr>
+        <w:fldChar w:fldCharType="end"/>
+      </w:r>
+    </w:p>
+    <w:p>
+      <w:pPr>
+        <w:spacing w:line="360" w:lineRule="auto"/>
+        <w:rPr>
+          <w:sz w:val="24"/>
+          <w:szCs w:val="24"/>
+        </w:rPr>
+      </w:pPr>
+    </w:p>
+    <w:p>
+      <w:pPr>
+        <w:spacing w:line="360" w:lineRule="auto"/>
+        <w:rPr>
+          <w:sz w:val="24"/>
+          <w:szCs w:val="24"/>
+        </w:rPr>
+      </w:pPr>
+      <w:r>
+        <w:rPr>
+          <w:sz w:val="24"/>
+          <w:szCs w:val="24"/>
+        </w:rPr>
+        <w:t xml:space="preserve">The result it gave was -0.027. Considering that both images were the same this does not look promising. </w:t>
+      </w:r>
+    </w:p>
+    <w:p>
+      <w:pPr>
+        <w:spacing w:line="360" w:lineRule="auto"/>
+        <w:rPr>
+          <w:b/>
+          <w:bCs/>
+          <w:sz w:val="24"/>
+          <w:szCs w:val="24"/>
+        </w:rPr>
+      </w:pPr>
+      <w:r>
+        <w:rPr>
+          <w:b/>
+          <w:bCs/>
+          <w:sz w:val="24"/>
+          <w:szCs w:val="24"/>
+        </w:rPr>
+        <w:t>Task 3</w:t>
+      </w:r>
+    </w:p>
+    <w:p>
+      <w:pPr>
+        <w:spacing w:line="360" w:lineRule="auto"/>
+        <w:rPr>
+          <w:sz w:val="24"/>
+          <w:szCs w:val="24"/>
+        </w:rPr>
+      </w:pPr>
+      <w:r>
+        <w:rPr>
+          <w:sz w:val="24"/>
+          <w:szCs w:val="24"/>
+        </w:rPr>
+        <w:lastRenderedPageBreak/>
+        <w:t xml:space="preserve">The third method to test was the histogram method. </w:t>
+      </w:r>
+      <w:r>
+        <w:rPr>
+          <w:sz w:val="24"/>
+          <w:szCs w:val="24"/>
+        </w:rPr>
+        <w:t xml:space="preserve">It compares the images histograms and calculates the root mean square value. </w:t>
+      </w:r>
+      <w:r>
+        <w:rPr>
+          <w:sz w:val="24"/>
+          <w:szCs w:val="24"/>
+        </w:rPr>
+        <w:t>The lower the value returned the more similar the images are. Below is the code for the method</w:t>
+      </w:r>
+      <w:r>
+        <w:rPr>
+          <w:sz w:val="24"/>
+          <w:szCs w:val="24"/>
+        </w:rPr>
+        <w:t xml:space="preserve">. Unfortunately, the code did not work on the images being used and were unable to get a result. This method is not suitable for what is needed. </w:t>
+      </w:r>
+    </w:p>
+    <w:p>
+      <w:pPr>
+        <w:spacing w:line="360" w:lineRule="auto"/>
+        <w:rPr>
+          <w:sz w:val="24"/>
+          <w:szCs w:val="24"/>
+        </w:rPr>
+      </w:pPr>
+      <w:r>
+        <w:rPr>
+          <w:noProof/>
+          <w:sz w:val="24"/>
+          <w:szCs w:val="24"/>
+        </w:rPr>
+        <w:drawing>
+          <wp:inline distT="0" distB="0" distL="0" distR="0" wp14:anchorId="58E81C06" wp14:editId="00FE06D7">
+            <wp:extent cx="5731510" cy="768985"/>
+            <wp:effectExtent l="0" t="0" r="2540" b="0"/>
+            <wp:docPr id="52" name="Picture 52" descr="A picture containing graphical user interface&#10;&#10;Description automatically generated"/>
+            <wp:cNvGraphicFramePr>
+              <a:graphicFrameLocks xmlns:a="http://schemas.openxmlformats.org/drawingml/2006/main" noChangeAspect="1"/>
+            </wp:cNvGraphicFramePr>
+            <a:graphic xmlns:a="http://schemas.openxmlformats.org/drawingml/2006/main">
+              <a:graphicData uri="http://schemas.openxmlformats.org/drawingml/2006/picture">
+                <pic:pic xmlns:pic="http://schemas.openxmlformats.org/drawingml/2006/picture">
+                  <pic:nvPicPr>
+                    <pic:cNvPr id="52" name="Picture 52" descr="A picture containing graphical user interface&#10;&#10;Description automatically generated"/>
+                    <pic:cNvPicPr/>
+                  </pic:nvPicPr>
+                  <pic:blipFill>
+                    <a:blip r:embed="rId56">
+                      <a:extLst>
+                        <a:ext uri="{28A0092B-C50C-407E-A947-70E740481C1C}">
+                          <a14:useLocalDpi xmlns:a14="http://schemas.microsoft.com/office/drawing/2010/main" val="0"/>
+                        </a:ext>
+                      </a:extLst>
+                    </a:blip>
+                    <a:stretch>
+                      <a:fillRect/>
+                    </a:stretch>
+                  </pic:blipFill>
+                  <pic:spPr>
+                    <a:xfrm>
+                      <a:off x="0" y="0"/>
+                      <a:ext cx="5731510" cy="768985"/>
+                    </a:xfrm>
+                    <a:prstGeom prst="rect">
+                      <a:avLst/>
+                    </a:prstGeom>
+                  </pic:spPr>
+                </pic:pic>
+              </a:graphicData>
+            </a:graphic>
+          </wp:inline>
+        </w:drawing>
+      </w:r>
+    </w:p>
+    <w:p>
+      <w:pPr>
+        <w:spacing w:line="360" w:lineRule="auto"/>
+        <w:rPr>
+          <w:b/>
+          <w:bCs/>
+          <w:i/>
+          <w:iCs/>
+        </w:rPr>
+      </w:pPr>
+      <w:r>
+        <w:rPr>
+          <w:b/>
+          <w:bCs/>
+          <w:i/>
+          <w:iCs/>
+        </w:rPr>
+        <w:t xml:space="preserve">Fig5.19 Code for histogram method  </w:t>
+      </w:r>
+      <w:r>
+        <w:rPr>
+          <w:b/>
+          <w:bCs/>
+          <w:i/>
+          <w:iCs/>
+        </w:rPr>
+        <w:fldChar w:fldCharType="begin" w:fldLock="1"/>
+      </w:r>
+      <w:r>
+        <w:rPr>
+          <w:b/>
+          <w:bCs/>
+          <w:i/>
+          <w:iCs/>
+        </w:rPr>
+        <w:instrText>ADDIN CSL_CITATION {"citationItems":[{"id":"ITEM-1","itemData":{"URL":"https://stackoverflow.com/questions/1927660/compare-two-images-the-python-linux-way","accessed":{"date-parts":[["2021","4","6"]]},"author":[{"dropping-particle":"","family":"AutomatedTester","given":"","non-dropping-particle":"","parse-names":false,"suffix":""}],"id":"ITEM-1","issued":{"date-parts":[["2009"]]},"title":"Compare two images the python/linux way - Stack Overflow","type":"webpage"},"uris":["http://www.mendeley.com/documents/?uuid=92bbd72a-74e8-3146-891c-d739edda6671"]}],"mendeley":{"formattedCitation":"(AutomatedTester, 2009)","plainTextFormattedCitation":"(AutomatedTester, 2009)","previouslyFormattedCitation":"(Rosebrock, 2014)"},"properties":{"noteIndex":0},"schema":"https://github.com/citation-style-language/schema/raw/master/csl-citation.json"}</w:instrText>
+      </w:r>
+      <w:r>
+        <w:rPr>
+          <w:b/>
+          <w:bCs/>
+          <w:i/>
+          <w:iCs/>
+        </w:rPr>
+        <w:fldChar w:fldCharType="separate"/>
+      </w:r>
+      <w:r>
+        <w:rPr>
+          <w:bCs/>
+          <w:iCs/>
+        </w:rPr>
+        <w:t>(AutomatedTester, 2009)</w:t>
+      </w:r>
+      <w:r>
+        <w:rPr>
+          <w:b/>
+          <w:bCs/>
+          <w:i/>
+          <w:iCs/>
+        </w:rPr>
+        <w:fldChar w:fldCharType="end"/>
+      </w:r>
+      <w:r>
+        <w:rPr>
+          <w:b/>
+          <w:bCs/>
+          <w:i/>
+          <w:iCs/>
+        </w:rPr>
+        <w:t xml:space="preserve"> </w:t>
+      </w:r>
+    </w:p>
+    <w:p>
+      <w:pPr>
+        <w:spacing w:line="360" w:lineRule="auto"/>
+        <w:rPr>
+          <w:b/>
+          <w:bCs/>
+          <w:sz w:val="24"/>
+          <w:szCs w:val="24"/>
+        </w:rPr>
+      </w:pPr>
+      <w:r>
+        <w:rPr>
+          <w:b/>
+          <w:bCs/>
+          <w:sz w:val="24"/>
+          <w:szCs w:val="24"/>
+        </w:rPr>
+        <w:t>Task 4</w:t>
+      </w:r>
+    </w:p>
+    <w:p>
+      <w:pPr>
+        <w:spacing w:line="360" w:lineRule="auto"/>
+        <w:rPr>
+          <w:sz w:val="24"/>
+          <w:szCs w:val="24"/>
+        </w:rPr>
+      </w:pPr>
+      <w:r>
+        <w:rPr>
+          <w:sz w:val="24"/>
+          <w:szCs w:val="24"/>
+        </w:rPr>
+        <w:t xml:space="preserve">The final method found was a pixel-by-pixel comparison to see if the images were similar. The images are read using the Image library and are compared through the use of a loop and a method from the Image library. It returns a numeric value at the end, the lower the value is the more similar the images are. Below is a screenshot of the code and the result. </w:t>
+      </w:r>
+    </w:p>
+    <w:p>
+      <w:pPr>
+        <w:spacing w:line="360" w:lineRule="auto"/>
+        <w:rPr>
+          <w:sz w:val="24"/>
+          <w:szCs w:val="24"/>
+        </w:rPr>
+      </w:pPr>
+      <w:r>
+        <w:rPr>
+          <w:noProof/>
+          <w:sz w:val="24"/>
+          <w:szCs w:val="24"/>
+        </w:rPr>
+        <w:drawing>
+          <wp:inline distT="0" distB="0" distL="0" distR="0" wp14:anchorId="5324DA24" wp14:editId="038FAD04">
+            <wp:extent cx="5731510" cy="2740025"/>
+            <wp:effectExtent l="0" t="0" r="2540" b="3175"/>
+            <wp:docPr id="50" name="Picture 50" descr="Text&#10;&#10;Description automatically generated"/>
+            <wp:cNvGraphicFramePr>
+              <a:graphicFrameLocks xmlns:a="http://schemas.openxmlformats.org/drawingml/2006/main" noChangeAspect="1"/>
+            </wp:cNvGraphicFramePr>
+            <a:graphic xmlns:a="http://schemas.openxmlformats.org/drawingml/2006/main">
+              <a:graphicData uri="http://schemas.openxmlformats.org/drawingml/2006/picture">
+                <pic:pic xmlns:pic="http://schemas.openxmlformats.org/drawingml/2006/picture">
+                  <pic:nvPicPr>
+                    <pic:cNvPr id="50" name="Picture 50" descr="Text&#10;&#10;Description automatically generated"/>
+                    <pic:cNvPicPr/>
+                  </pic:nvPicPr>
+                  <pic:blipFill>
+                    <a:blip r:embed="rId57">
+                      <a:extLst>
+                        <a:ext uri="{28A0092B-C50C-407E-A947-70E740481C1C}">
+                          <a14:useLocalDpi xmlns:a14="http://schemas.microsoft.com/office/drawing/2010/main" val="0"/>
+                        </a:ext>
+                      </a:extLst>
+                    </a:blip>
+                    <a:stretch>
+                      <a:fillRect/>
+                    </a:stretch>
+                  </pic:blipFill>
+                  <pic:spPr>
+                    <a:xfrm>
+                      <a:off x="0" y="0"/>
+                      <a:ext cx="5731510" cy="2740025"/>
+                    </a:xfrm>
+                    <a:prstGeom prst="rect">
+                      <a:avLst/>
+                    </a:prstGeom>
+                  </pic:spPr>
+                </pic:pic>
+              </a:graphicData>
+            </a:graphic>
+          </wp:inline>
+        </w:drawing>
+      </w:r>
+    </w:p>
+    <w:p>
+      <w:pPr>
+        <w:spacing w:line="360" w:lineRule="auto"/>
+        <w:rPr>
+          <w:b/>
+          <w:bCs/>
+          <w:i/>
+          <w:iCs/>
+        </w:rPr>
+      </w:pPr>
+      <w:r>
+        <w:rPr>
+          <w:b/>
+          <w:bCs/>
+          <w:i/>
+          <w:iCs/>
+        </w:rPr>
+        <w:t xml:space="preserve">Fig5.20 Code for pixel-by-pixel comparison and result </w:t>
+      </w:r>
+      <w:r>
+        <w:rPr>
+          <w:b/>
+          <w:bCs/>
+          <w:i/>
+          <w:iCs/>
+        </w:rPr>
+        <w:fldChar w:fldCharType="begin" w:fldLock="1"/>
+      </w:r>
+      <w:r>
+        <w:rPr>
+          <w:b/>
+          <w:bCs/>
+          <w:i/>
+          <w:iCs/>
+        </w:rPr>
+        <w:instrText>ADDIN CSL_CITATION {"citationItems":[{"id":"ITEM-1","itemData":{"URL":"https://stackoverflow.com/questions/1927660/compare-two-images-the-python-linux-way","accessed":{"date-parts":[["2021","4","6"]]},"author":[{"dropping-particle":"","family":"AutomatedTester","given":"","non-dropping-particle":"","parse-names":false,"suffix":""}],"id":"ITEM-1","issued":{"date-parts":[["2009"]]},"title":"Compare two images the python/linux way - Stack Overflow","type":"webpage"},"uris":["http://www.mendeley.com/documents/?uuid=92bbd72a-74e8-3146-891c-d739edda6671"]}],"mendeley":{"formattedCitation":"(AutomatedTester, 2009)","plainTextFormattedCitation":"(AutomatedTester, 2009)","previouslyFormattedCitation":"(Rosebrock, 2014)"},"properties":{"noteIndex":0},"schema":"https://github.com/citation-style-language/schema/raw/master/csl-citation.json"}</w:instrText>
+      </w:r>
+      <w:r>
+        <w:rPr>
+          <w:b/>
+          <w:bCs/>
+          <w:i/>
+          <w:iCs/>
+        </w:rPr>
+        <w:fldChar w:fldCharType="separate"/>
+      </w:r>
+      <w:r>
+        <w:rPr>
+          <w:bCs/>
+          <w:iCs/>
+        </w:rPr>
+        <w:t>(AutomatedTester, 2009)</w:t>
+      </w:r>
+      <w:r>
+        <w:rPr>
+          <w:b/>
+          <w:bCs/>
+          <w:i/>
+          <w:iCs/>
+        </w:rPr>
+        <w:fldChar w:fldCharType="end"/>
+      </w:r>
+      <w:r>
+        <w:rPr>
+          <w:b/>
+          <w:bCs/>
+          <w:i/>
+          <w:iCs/>
+        </w:rPr>
+        <w:t xml:space="preserve"> </w:t>
+      </w:r>
+    </w:p>
+    <w:p>
+      <w:pPr>
+        <w:spacing w:line="360" w:lineRule="auto"/>
+        <w:rPr>
+          <w:sz w:val="24"/>
+          <w:szCs w:val="24"/>
+        </w:rPr>
+      </w:pPr>
+      <w:r>
+        <w:rPr>
+          <w:sz w:val="24"/>
+          <w:szCs w:val="24"/>
+        </w:rPr>
+        <w:t xml:space="preserve">The result from this 2,402,819. Considering that the two images </w:t>
+      </w:r>
+      <w:r>
+        <w:rPr>
+          <w:sz w:val="24"/>
+          <w:szCs w:val="24"/>
+        </w:rPr>
+        <w:t xml:space="preserve">were of the same object this does not look promising either. The test was run again, using a completely different image to compare against. Below is the result. </w:t>
+      </w:r>
+    </w:p>
+    <w:p>
+      <w:pPr>
+        <w:spacing w:line="360" w:lineRule="auto"/>
+        <w:rPr>
+          <w:sz w:val="24"/>
+          <w:szCs w:val="24"/>
+        </w:rPr>
+      </w:pPr>
+      <w:r>
+        <w:rPr>
+          <w:noProof/>
+          <w:sz w:val="24"/>
+          <w:szCs w:val="24"/>
+        </w:rPr>
+        <w:lastRenderedPageBreak/>
+        <w:drawing>
+          <wp:inline distT="0" distB="0" distL="0" distR="0" wp14:anchorId="07B29B99" wp14:editId="58A2FDB4">
+            <wp:extent cx="2133898" cy="847843"/>
+            <wp:effectExtent l="0" t="0" r="0" b="9525"/>
+            <wp:docPr id="51" name="Picture 51" descr="Graphical user interface, application&#10;&#10;Description automatically generated"/>
+            <wp:cNvGraphicFramePr>
+              <a:graphicFrameLocks xmlns:a="http://schemas.openxmlformats.org/drawingml/2006/main" noChangeAspect="1"/>
+            </wp:cNvGraphicFramePr>
+            <a:graphic xmlns:a="http://schemas.openxmlformats.org/drawingml/2006/main">
+              <a:graphicData uri="http://schemas.openxmlformats.org/drawingml/2006/picture">
+                <pic:pic xmlns:pic="http://schemas.openxmlformats.org/drawingml/2006/picture">
+                  <pic:nvPicPr>
+                    <pic:cNvPr id="51" name="Picture 51" descr="Graphical user interface, application&#10;&#10;Description automatically generated"/>
+                    <pic:cNvPicPr/>
+                  </pic:nvPicPr>
+                  <pic:blipFill>
+                    <a:blip r:embed="rId58">
+                      <a:extLst>
+                        <a:ext uri="{28A0092B-C50C-407E-A947-70E740481C1C}">
+                          <a14:useLocalDpi xmlns:a14="http://schemas.microsoft.com/office/drawing/2010/main" val="0"/>
+                        </a:ext>
+                      </a:extLst>
+                    </a:blip>
+                    <a:stretch>
+                      <a:fillRect/>
+                    </a:stretch>
+                  </pic:blipFill>
+                  <pic:spPr>
+                    <a:xfrm>
+                      <a:off x="0" y="0"/>
+                      <a:ext cx="2133898" cy="847843"/>
+                    </a:xfrm>
+                    <a:prstGeom prst="rect">
+                      <a:avLst/>
+                    </a:prstGeom>
+                  </pic:spPr>
+                </pic:pic>
+              </a:graphicData>
+            </a:graphic>
+          </wp:inline>
+        </w:drawing>
+      </w:r>
+    </w:p>
+    <w:p>
+      <w:pPr>
+        <w:spacing w:line="360" w:lineRule="auto"/>
+        <w:rPr>
+          <w:sz w:val="24"/>
+          <w:szCs w:val="24"/>
+        </w:rPr>
+      </w:pPr>
+      <w:r>
+        <w:rPr>
+          <w:sz w:val="24"/>
+          <w:szCs w:val="24"/>
+        </w:rPr>
+        <w:t xml:space="preserve">The result is a bit higher </w:t>
+      </w:r>
+      <w:r>
+        <w:rPr>
+          <w:sz w:val="24"/>
+          <w:szCs w:val="24"/>
+        </w:rPr>
+        <w:t xml:space="preserve">than comparing with images that are the </w:t>
+      </w:r>
+      <w:r>
+        <w:rPr>
+          <w:sz w:val="24"/>
+          <w:szCs w:val="24"/>
+        </w:rPr>
+        <w:t>same,</w:t>
+      </w:r>
+      <w:r>
+        <w:rPr>
+          <w:sz w:val="24"/>
+          <w:szCs w:val="24"/>
+        </w:rPr>
+        <w:t xml:space="preserve"> but the difference is not significant enough. </w:t>
       </w:r>
     </w:p>
     <w:p>
@@ -12215,7 +14478,6 @@
         <w:rPr>
           <w:color w:val="auto"/>
         </w:rPr>
-        <w:lastRenderedPageBreak/>
         <w:t xml:space="preserve">Chapter </w:t>
       </w:r>
       <w:r>
@@ -12403,7 +14665,7 @@
           <w:noProof/>
           <w:szCs w:val="24"/>
         </w:rPr>
-        <w:t xml:space="preserve">Brownless, J. (2019) </w:t>
+        <w:t xml:space="preserve">AutomatedTester (2009) </w:t>
       </w:r>
       <w:r>
         <w:rPr>
@@ -12413,7 +14675,7 @@
           <w:noProof/>
           <w:szCs w:val="24"/>
         </w:rPr>
-        <w:t>A Gentle Introduction to Computer Vision</w:t>
+        <w:t>Compare two images the python/linux way - Stack Overflow</w:t>
       </w:r>
       <w:r>
         <w:rPr>
@@ -12421,7 +14683,7 @@
           <w:noProof/>
           <w:szCs w:val="24"/>
         </w:rPr>
-        <w:t>. Available at: https://machinelearningmastery.com/what-is-computer-vision/ (Accessed: 25 October 2020).</w:t>
+        <w:t>. Available at: https://stackoverflow.com/questions/1927660/compare-two-images-the-python-linux-way (Accessed: 6 April 2021).</w:t>
       </w:r>
     </w:p>
     <w:p>
@@ -12442,7 +14704,7 @@
           <w:noProof/>
           <w:szCs w:val="24"/>
         </w:rPr>
-        <w:t xml:space="preserve">Dataman, D. (2018) </w:t>
+        <w:t xml:space="preserve">Brownless, J. (2019) </w:t>
       </w:r>
       <w:r>
         <w:rPr>
@@ -12452,7 +14714,7 @@
           <w:noProof/>
           <w:szCs w:val="24"/>
         </w:rPr>
-        <w:t>What Is Image Recognition?. The first question you may have is what… | by Dr. Dataman | Towards Data Science</w:t>
+        <w:t>A Gentle Introduction to Computer Vision</w:t>
       </w:r>
       <w:r>
         <w:rPr>
@@ -12460,7 +14722,7 @@
           <w:noProof/>
           <w:szCs w:val="24"/>
         </w:rPr>
-        <w:t>. Available at: https://towardsdatascience.com/module-6-image-recognition-for-insurance-claim-handling-part-i-a338d16c9de0 (Accessed: 25 October 2020).</w:t>
+        <w:t>. Available at: https://machinelearningmastery.com/what-is-computer-vision/ (Accessed: 25 October 2020).</w:t>
       </w:r>
     </w:p>
     <w:p>
@@ -12481,7 +14743,7 @@
           <w:noProof/>
           <w:szCs w:val="24"/>
         </w:rPr>
-        <w:t xml:space="preserve">Dickson, B. (2020) </w:t>
+        <w:t xml:space="preserve">Dataman, D. (2018) </w:t>
       </w:r>
       <w:r>
         <w:rPr>
@@ -12491,7 +14753,7 @@
           <w:noProof/>
           <w:szCs w:val="24"/>
         </w:rPr>
-        <w:t>What are convolutional neural networks (CNN)? – TechTalks</w:t>
+        <w:t>What Is Image Recognition?. The first question you may have is what… | by Dr. Dataman | Towards Data Science</w:t>
       </w:r>
       <w:r>
         <w:rPr>
@@ -12499,7 +14761,7 @@
           <w:noProof/>
           <w:szCs w:val="24"/>
         </w:rPr>
-        <w:t>. Available at: https://bdtechtalks.com/2020/01/06/convolutional-neural-networks-cnn-convnets/ (Accessed: 28 October 2020).</w:t>
+        <w:t>. Available at: https://towardsdatascience.com/module-6-image-recognition-for-insurance-claim-handling-part-i-a338d16c9de0 (Accessed: 25 October 2020).</w:t>
       </w:r>
     </w:p>
     <w:p>
@@ -12520,7 +14782,7 @@
           <w:noProof/>
           <w:szCs w:val="24"/>
         </w:rPr>
-        <w:t xml:space="preserve">Ian M. Smith. </w:t>
+        <w:t xml:space="preserve">Dickson, B. (2020) </w:t>
       </w:r>
       <w:r>
         <w:rPr>
@@ -12530,7 +14792,7 @@
           <w:noProof/>
           <w:szCs w:val="24"/>
         </w:rPr>
-        <w:t>et al.</w:t>
+        <w:t>What are convolutional neural networks (CNN)? – TechTalks</w:t>
       </w:r>
       <w:r>
         <w:rPr>
@@ -12538,43 +14800,7 @@
           <w:noProof/>
           <w:szCs w:val="24"/>
         </w:rPr>
-        <w:t xml:space="preserve"> (2001) </w:t>
-      </w:r>
-      <w:r>
-        <w:rPr>
-          <w:rFonts w:ascii="Calibri" w:hAnsi="Calibri" w:cs="Calibri"/>
-          <w:i/>
-          <w:iCs/>
-          <w:noProof/>
-          <w:szCs w:val="24"/>
-        </w:rPr>
-        <w:t>Digital Image Processing</w:t>
-      </w:r>
-      <w:r>
-        <w:rPr>
-          <w:rFonts w:ascii="Calibri" w:hAnsi="Calibri" w:cs="Calibri"/>
-          <w:noProof/>
-          <w:szCs w:val="24"/>
-        </w:rPr>
-        <w:t xml:space="preserve">, </w:t>
-      </w:r>
-      <w:r>
-        <w:rPr>
-          <w:rFonts w:ascii="Calibri" w:hAnsi="Calibri" w:cs="Calibri"/>
-          <w:i/>
-          <w:iCs/>
-          <w:noProof/>
-          <w:szCs w:val="24"/>
-        </w:rPr>
-        <w:t>Dairy Science &amp; Technology, CRC Taylor &amp; Francis Group</w:t>
-      </w:r>
-      <w:r>
-        <w:rPr>
-          <w:rFonts w:ascii="Calibri" w:hAnsi="Calibri" w:cs="Calibri"/>
-          <w:noProof/>
-          <w:szCs w:val="24"/>
-        </w:rPr>
-        <w:t>.</w:t>
+        <w:t>. Available at: https://bdtechtalks.com/2020/01/06/convolutional-neural-networks-cnn-convnets/ (Accessed: 28 October 2020).</w:t>
       </w:r>
     </w:p>
     <w:p>
@@ -12595,7 +14821,7 @@
           <w:noProof/>
           <w:szCs w:val="24"/>
         </w:rPr>
-        <w:t xml:space="preserve">IBM Cloud Education (2020) </w:t>
+        <w:t xml:space="preserve">Ian M. Smith. </w:t>
       </w:r>
       <w:r>
         <w:rPr>
@@ -12605,7 +14831,7 @@
           <w:noProof/>
           <w:szCs w:val="24"/>
         </w:rPr>
-        <w:t>What are Convolutional Neural Networks? | IBM</w:t>
+        <w:t>et al.</w:t>
       </w:r>
       <w:r>
         <w:rPr>
@@ -12613,7 +14839,43 @@
           <w:noProof/>
           <w:szCs w:val="24"/>
         </w:rPr>
-        <w:t>. Available at: https://www.ibm.com/cloud/learn/convolutional-neural-networks (Accessed: 15 December 2020).</w:t>
+        <w:t xml:space="preserve"> (2001) </w:t>
+      </w:r>
+      <w:r>
+        <w:rPr>
+          <w:rFonts w:ascii="Calibri" w:hAnsi="Calibri" w:cs="Calibri"/>
+          <w:i/>
+          <w:iCs/>
+          <w:noProof/>
+          <w:szCs w:val="24"/>
+        </w:rPr>
+        <w:t>Digital Image Processing</w:t>
+      </w:r>
+      <w:r>
+        <w:rPr>
+          <w:rFonts w:ascii="Calibri" w:hAnsi="Calibri" w:cs="Calibri"/>
+          <w:noProof/>
+          <w:szCs w:val="24"/>
+        </w:rPr>
+        <w:t xml:space="preserve">, </w:t>
+      </w:r>
+      <w:r>
+        <w:rPr>
+          <w:rFonts w:ascii="Calibri" w:hAnsi="Calibri" w:cs="Calibri"/>
+          <w:i/>
+          <w:iCs/>
+          <w:noProof/>
+          <w:szCs w:val="24"/>
+        </w:rPr>
+        <w:t>Dairy Science &amp; Technology, CRC Taylor &amp; Francis Group</w:t>
+      </w:r>
+      <w:r>
+        <w:rPr>
+          <w:rFonts w:ascii="Calibri" w:hAnsi="Calibri" w:cs="Calibri"/>
+          <w:noProof/>
+          <w:szCs w:val="24"/>
+        </w:rPr>
+        <w:t>.</w:t>
       </w:r>
     </w:p>
     <w:p>
@@ -12634,7 +14896,7 @@
           <w:noProof/>
           <w:szCs w:val="24"/>
         </w:rPr>
-        <w:t xml:space="preserve">Jenn, J. (2019) </w:t>
+        <w:t xml:space="preserve">IBM Cloud Education (2020) </w:t>
       </w:r>
       <w:r>
         <w:rPr>
@@ -12644,7 +14906,7 @@
           <w:noProof/>
           <w:szCs w:val="24"/>
         </w:rPr>
-        <w:t>How to compare two images and display the differences using Python (Hint: Pillow) - YouTube</w:t>
+        <w:t>What are Convolutional Neural Networks? | IBM</w:t>
       </w:r>
       <w:r>
         <w:rPr>
@@ -12652,7 +14914,7 @@
           <w:noProof/>
           <w:szCs w:val="24"/>
         </w:rPr>
-        <w:t>. Available at: https://www.youtube.com/watch?v=fUfvBnREBFc (Accessed: 5 November 2020).</w:t>
+        <w:t>. Available at: https://www.ibm.com/cloud/learn/convolutional-neural-networks (Accessed: 15 December 2020).</w:t>
       </w:r>
     </w:p>
     <w:p>
@@ -12673,7 +14935,7 @@
           <w:noProof/>
           <w:szCs w:val="24"/>
         </w:rPr>
-        <w:t xml:space="preserve">Pulsar Platform (2018) </w:t>
+        <w:t xml:space="preserve">Jenn, J. (2019) </w:t>
       </w:r>
       <w:r>
         <w:rPr>
@@ -12683,7 +14945,7 @@
           <w:noProof/>
           <w:szCs w:val="24"/>
         </w:rPr>
-        <w:t>A history of computer vision &amp; how it lead to ‘vertical AI’ image recognition</w:t>
+        <w:t>How to compare two images and display the differences using Python (Hint: Pillow) - YouTube</w:t>
       </w:r>
       <w:r>
         <w:rPr>
@@ -12691,7 +14953,7 @@
           <w:noProof/>
           <w:szCs w:val="24"/>
         </w:rPr>
-        <w:t>. Available at: https://www.pulsarplatform.com/blog/2018/brief-history-computer-vision-vertical-ai-image-recognition/ (Accessed: 1 December 2020).</w:t>
+        <w:t>. Available at: https://www.youtube.com/watch?v=fUfvBnREBFc (Accessed: 5 November 2020).</w:t>
       </w:r>
     </w:p>
     <w:p>
@@ -12712,7 +14974,7 @@
           <w:noProof/>
           <w:szCs w:val="24"/>
         </w:rPr>
-        <w:t xml:space="preserve">Rosebrock, A. (2014) </w:t>
+        <w:t xml:space="preserve">Pulsar Platform (2018) </w:t>
       </w:r>
       <w:r>
         <w:rPr>
@@ -12722,7 +14984,7 @@
           <w:noProof/>
           <w:szCs w:val="24"/>
         </w:rPr>
-        <w:t>How-To: Python Compare Two Images - PyImageSearch</w:t>
+        <w:t>A history of computer vision &amp; how it lead to ‘vertical AI’ image recognition</w:t>
       </w:r>
       <w:r>
         <w:rPr>
@@ -12730,7 +14992,7 @@
           <w:noProof/>
           <w:szCs w:val="24"/>
         </w:rPr>
-        <w:t>. Available at: https://www.pyimagesearch.com/2014/09/15/python-compare-two-images/ (Accessed: 5 November 2020).</w:t>
+        <w:t>. Available at: https://www.pulsarplatform.com/blog/2018/brief-history-computer-vision-vertical-ai-image-recognition/ (Accessed: 1 December 2020).</w:t>
       </w:r>
     </w:p>
     <w:p>
@@ -12751,7 +15013,7 @@
           <w:noProof/>
           <w:szCs w:val="24"/>
         </w:rPr>
-        <w:t xml:space="preserve">Rouse, M. (2017) </w:t>
+        <w:t xml:space="preserve">Rosebrock, A. (2014) </w:t>
       </w:r>
       <w:r>
         <w:rPr>
@@ -12761,7 +15023,7 @@
           <w:noProof/>
           <w:szCs w:val="24"/>
         </w:rPr>
-        <w:t>What is image recognition? - Definition from WhatIs.com</w:t>
+        <w:t>How-To: Python Compare Two Images - PyImageSearch</w:t>
       </w:r>
       <w:r>
         <w:rPr>
@@ -12769,7 +15031,7 @@
           <w:noProof/>
           <w:szCs w:val="24"/>
         </w:rPr>
-        <w:t>. Available at: https://searchenterpriseai.techtarget.com/definition/image-recognition (Accessed: 25 October 2020).</w:t>
+        <w:t>. Available at: https://www.pyimagesearch.com/2014/09/15/python-compare-two-images/ (Accessed: 5 November 2020).</w:t>
       </w:r>
     </w:p>
     <w:p>
@@ -12790,7 +15052,7 @@
           <w:noProof/>
           <w:szCs w:val="24"/>
         </w:rPr>
-        <w:t xml:space="preserve">Simek, K. (2009) </w:t>
+        <w:t xml:space="preserve">Rouse, M. (2017) </w:t>
       </w:r>
       <w:r>
         <w:rPr>
@@ -12800,7 +15062,7 @@
           <w:noProof/>
           <w:szCs w:val="24"/>
         </w:rPr>
-        <w:t>Image comparison - fast algorithm - Stack Overflow</w:t>
+        <w:t>What is image recognition? - Definition from WhatIs.com</w:t>
       </w:r>
       <w:r>
         <w:rPr>
@@ -12808,7 +15070,7 @@
           <w:noProof/>
           <w:szCs w:val="24"/>
         </w:rPr>
-        <w:t>. Available at: https://stackoverflow.com/questions/843972/image-comparison-fast-algorithm (Accessed: 5 November 2020).</w:t>
+        <w:t>. Available at: https://searchenterpriseai.techtarget.com/definition/image-recognition (Accessed: 25 October 2020).</w:t>
       </w:r>
     </w:p>
     <w:p>
@@ -12829,7 +15091,7 @@
           <w:noProof/>
           <w:szCs w:val="24"/>
         </w:rPr>
-        <w:t xml:space="preserve">TutorialsPoint (2020) </w:t>
+        <w:t xml:space="preserve">Simek, K. (2009) </w:t>
       </w:r>
       <w:r>
         <w:rPr>
@@ -12839,7 +15101,7 @@
           <w:noProof/>
           <w:szCs w:val="24"/>
         </w:rPr>
-        <w:t>Digital Image Processing - Tutorialspoint</w:t>
+        <w:t>Image comparison - fast algorithm - Stack Overflow</w:t>
       </w:r>
       <w:r>
         <w:rPr>
@@ -12847,7 +15109,7 @@
           <w:noProof/>
           <w:szCs w:val="24"/>
         </w:rPr>
-        <w:t>. Available at: https://www.tutorialspoint.com/dip/index.htm (Accessed: 12 November 2020).</w:t>
+        <w:t>. Available at: https://stackoverflow.com/questions/843972/image-comparison-fast-algorithm (Accessed: 5 November 2020).</w:t>
       </w:r>
     </w:p>
     <w:p>
@@ -12859,6 +15121,7 @@
         <w:rPr>
           <w:rFonts w:ascii="Calibri" w:hAnsi="Calibri" w:cs="Calibri"/>
           <w:noProof/>
+          <w:szCs w:val="24"/>
         </w:rPr>
       </w:pPr>
       <w:r>
@@ -12867,7 +15130,7 @@
           <w:noProof/>
           <w:szCs w:val="24"/>
         </w:rPr>
-        <w:t xml:space="preserve">Ujjwalkarn (2016) </w:t>
+        <w:t xml:space="preserve">TutorialsPoint (2020) </w:t>
       </w:r>
       <w:r>
         <w:rPr>
@@ -12877,7 +15140,7 @@
           <w:noProof/>
           <w:szCs w:val="24"/>
         </w:rPr>
-        <w:t>An Intuitive Explanation of Convolutional Neural Networks – the data science blog</w:t>
+        <w:t>Digital Image Processing - Tutorialspoint</w:t>
       </w:r>
       <w:r>
         <w:rPr>
@@ -12885,6 +15148,44 @@
           <w:noProof/>
           <w:szCs w:val="24"/>
         </w:rPr>
+        <w:t>. Available at: https://www.tutorialspoint.com/dip/index.htm (Accessed: 12 November 2020).</w:t>
+      </w:r>
+    </w:p>
+    <w:p>
+      <w:pPr>
+        <w:widowControl w:val="0"/>
+        <w:autoSpaceDE w:val="0"/>
+        <w:autoSpaceDN w:val="0"/>
+        <w:adjustRightInd w:val="0"/>
+        <w:rPr>
+          <w:rFonts w:ascii="Calibri" w:hAnsi="Calibri" w:cs="Calibri"/>
+          <w:noProof/>
+        </w:rPr>
+      </w:pPr>
+      <w:r>
+        <w:rPr>
+          <w:rFonts w:ascii="Calibri" w:hAnsi="Calibri" w:cs="Calibri"/>
+          <w:noProof/>
+          <w:szCs w:val="24"/>
+        </w:rPr>
+        <w:t xml:space="preserve">Ujjwalkarn (2016) </w:t>
+      </w:r>
+      <w:r>
+        <w:rPr>
+          <w:rFonts w:ascii="Calibri" w:hAnsi="Calibri" w:cs="Calibri"/>
+          <w:i/>
+          <w:iCs/>
+          <w:noProof/>
+          <w:szCs w:val="24"/>
+        </w:rPr>
+        <w:t>An Intuitive Explanation of Convolutional Neural Networks – the data science blog</w:t>
+      </w:r>
+      <w:r>
+        <w:rPr>
+          <w:rFonts w:ascii="Calibri" w:hAnsi="Calibri" w:cs="Calibri"/>
+          <w:noProof/>
+          <w:szCs w:val="24"/>
+        </w:rPr>
         <w:t>. Available at: https://ujjwalkarn.me/2016/08/11/intuitive-explanation-convnets/ (Accessed: 28 October 2020).</w:t>
       </w:r>
     </w:p>
@@ -12894,7 +15195,7 @@
       </w:r>
     </w:p>
     <w:sectPr>
-      <w:footerReference w:type="default" r:id="rId49"/>
+      <w:footerReference w:type="default" r:id="rId59"/>
       <w:pgSz w:w="11906" w:h="16838"/>
       <w:pgMar w:top="1440" w:right="1440" w:bottom="1440" w:left="1440" w:header="708" w:footer="708" w:gutter="0"/>
       <w:cols w:space="708"/>
@@ -13069,6 +15370,243 @@
 </w:footnotes>
 </file>
 
+<file path=word/numbering.xml><?xml version="1.0" encoding="utf-8"?>
+<w:numbering xmlns:wpc="http://schemas.microsoft.com/office/word/2010/wordprocessingCanvas" xmlns:cx="http://schemas.microsoft.com/office/drawing/2014/chartex" xmlns:cx1="http://schemas.microsoft.com/office/drawing/2015/9/8/chartex" xmlns:cx2="http://schemas.microsoft.com/office/drawing/2015/10/21/chartex" xmlns:cx3="http://schemas.microsoft.com/office/drawing/2016/5/9/chartex" xmlns:cx4="http://schemas.microsoft.com/office/drawing/2016/5/10/chartex" xmlns:cx5="http://schemas.microsoft.com/office/drawing/2016/5/11/chartex" xmlns:cx6="http://schemas.microsoft.com/office/drawing/2016/5/12/chartex" xmlns:cx7="http://schemas.microsoft.com/office/drawing/2016/5/13/chartex" xmlns:cx8="http://schemas.microsoft.com/office/drawing/2016/5/14/chartex" xmlns:mc="http://schemas.openxmlformats.org/markup-compatibility/2006" xmlns:aink="http://schemas.microsoft.com/office/drawing/2016/ink" xmlns:am3d="http://schemas.microsoft.com/office/drawing/2017/model3d" xmlns:o="urn:schemas-microsoft-com:office:office" xmlns:r="http://schemas.openxmlformats.org/officeDocument/2006/relationships" xmlns:m="http://schemas.openxmlformats.org/officeDocument/2006/math" xmlns:v="urn:schemas-microsoft-com:vml" xmlns:wp14="http://schemas.microsoft.com/office/word/2010/wordprocessingDrawing" xmlns:wp="http://schemas.openxmlformats.org/drawingml/2006/wordprocessingDrawing" xmlns:w10="urn:schemas-microsoft-com:office:word" xmlns:w="http://schemas.openxmlformats.org/wordprocessingml/2006/main" xmlns:w14="http://schemas.microsoft.com/office/word/2010/wordml" xmlns:w15="http://schemas.microsoft.com/office/word/2012/wordml" xmlns:w16cex="http://schemas.microsoft.com/office/word/2018/wordml/cex" xmlns:w16cid="http://schemas.microsoft.com/office/word/2016/wordml/cid" xmlns:w16="http://schemas.microsoft.com/office/word/2018/wordml" xmlns:w16se="http://schemas.microsoft.com/office/word/2015/wordml/symex" xmlns:wpg="http://schemas.microsoft.com/office/word/2010/wordprocessingGroup" xmlns:wpi="http://schemas.microsoft.com/office/word/2010/wordprocessingInk" xmlns:wne="http://schemas.microsoft.com/office/word/2006/wordml" xmlns:wps="http://schemas.microsoft.com/office/word/2010/wordprocessingShape" mc:Ignorable="w14 w15 w16se w16cid w16 w16cex wp14">
+  <w:abstractNum w:abstractNumId="0" w15:restartNumberingAfterBreak="0">
+    <w:nsid w:val="3CBF390E"/>
+    <w:multiLevelType w:val="hybridMultilevel"/>
+    <w:tmpl w:val="1C5C7826"/>
+    <w:lvl w:ilvl="0" w:tplc="08090001">
+      <w:start w:val="1"/>
+      <w:numFmt w:val="bullet"/>
+      <w:lvlText w:val=""/>
+      <w:lvlJc w:val="left"/>
+      <w:pPr>
+        <w:ind w:left="720" w:hanging="360"/>
+      </w:pPr>
+      <w:rPr>
+        <w:rFonts w:ascii="Symbol" w:hAnsi="Symbol" w:hint="default"/>
+      </w:rPr>
+    </w:lvl>
+    <w:lvl w:ilvl="1" w:tplc="08090003" w:tentative="1">
+      <w:start w:val="1"/>
+      <w:numFmt w:val="bullet"/>
+      <w:lvlText w:val="o"/>
+      <w:lvlJc w:val="left"/>
+      <w:pPr>
+        <w:ind w:left="1440" w:hanging="360"/>
+      </w:pPr>
+      <w:rPr>
+        <w:rFonts w:ascii="Courier New" w:hAnsi="Courier New" w:cs="Courier New" w:hint="default"/>
+      </w:rPr>
+    </w:lvl>
+    <w:lvl w:ilvl="2" w:tplc="08090005" w:tentative="1">
+      <w:start w:val="1"/>
+      <w:numFmt w:val="bullet"/>
+      <w:lvlText w:val=""/>
+      <w:lvlJc w:val="left"/>
+      <w:pPr>
+        <w:ind w:left="2160" w:hanging="360"/>
+      </w:pPr>
+      <w:rPr>
+        <w:rFonts w:ascii="Wingdings" w:hAnsi="Wingdings" w:hint="default"/>
+      </w:rPr>
+    </w:lvl>
+    <w:lvl w:ilvl="3" w:tplc="08090001" w:tentative="1">
+      <w:start w:val="1"/>
+      <w:numFmt w:val="bullet"/>
+      <w:lvlText w:val=""/>
+      <w:lvlJc w:val="left"/>
+      <w:pPr>
+        <w:ind w:left="2880" w:hanging="360"/>
+      </w:pPr>
+      <w:rPr>
+        <w:rFonts w:ascii="Symbol" w:hAnsi="Symbol" w:hint="default"/>
+      </w:rPr>
+    </w:lvl>
+    <w:lvl w:ilvl="4" w:tplc="08090003" w:tentative="1">
+      <w:start w:val="1"/>
+      <w:numFmt w:val="bullet"/>
+      <w:lvlText w:val="o"/>
+      <w:lvlJc w:val="left"/>
+      <w:pPr>
+        <w:ind w:left="3600" w:hanging="360"/>
+      </w:pPr>
+      <w:rPr>
+        <w:rFonts w:ascii="Courier New" w:hAnsi="Courier New" w:cs="Courier New" w:hint="default"/>
+      </w:rPr>
+    </w:lvl>
+    <w:lvl w:ilvl="5" w:tplc="08090005" w:tentative="1">
+      <w:start w:val="1"/>
+      <w:numFmt w:val="bullet"/>
+      <w:lvlText w:val=""/>
+      <w:lvlJc w:val="left"/>
+      <w:pPr>
+        <w:ind w:left="4320" w:hanging="360"/>
+      </w:pPr>
+      <w:rPr>
+        <w:rFonts w:ascii="Wingdings" w:hAnsi="Wingdings" w:hint="default"/>
+      </w:rPr>
+    </w:lvl>
+    <w:lvl w:ilvl="6" w:tplc="08090001" w:tentative="1">
+      <w:start w:val="1"/>
+      <w:numFmt w:val="bullet"/>
+      <w:lvlText w:val=""/>
+      <w:lvlJc w:val="left"/>
+      <w:pPr>
+        <w:ind w:left="5040" w:hanging="360"/>
+      </w:pPr>
+      <w:rPr>
+        <w:rFonts w:ascii="Symbol" w:hAnsi="Symbol" w:hint="default"/>
+      </w:rPr>
+    </w:lvl>
+    <w:lvl w:ilvl="7" w:tplc="08090003" w:tentative="1">
+      <w:start w:val="1"/>
+      <w:numFmt w:val="bullet"/>
+      <w:lvlText w:val="o"/>
+      <w:lvlJc w:val="left"/>
+      <w:pPr>
+        <w:ind w:left="5760" w:hanging="360"/>
+      </w:pPr>
+      <w:rPr>
+        <w:rFonts w:ascii="Courier New" w:hAnsi="Courier New" w:cs="Courier New" w:hint="default"/>
+      </w:rPr>
+    </w:lvl>
+    <w:lvl w:ilvl="8" w:tplc="08090005" w:tentative="1">
+      <w:start w:val="1"/>
+      <w:numFmt w:val="bullet"/>
+      <w:lvlText w:val=""/>
+      <w:lvlJc w:val="left"/>
+      <w:pPr>
+        <w:ind w:left="6480" w:hanging="360"/>
+      </w:pPr>
+      <w:rPr>
+        <w:rFonts w:ascii="Wingdings" w:hAnsi="Wingdings" w:hint="default"/>
+      </w:rPr>
+    </w:lvl>
+  </w:abstractNum>
+  <w:abstractNum w:abstractNumId="1" w15:restartNumberingAfterBreak="0">
+    <w:nsid w:val="73D743D9"/>
+    <w:multiLevelType w:val="multilevel"/>
+    <w:tmpl w:val="AEEC35F4"/>
+    <w:lvl w:ilvl="0">
+      <w:start w:val="1"/>
+      <w:numFmt w:val="decimal"/>
+      <w:lvlText w:val="%1"/>
+      <w:lvlJc w:val="left"/>
+      <w:pPr>
+        <w:ind w:left="435" w:hanging="435"/>
+      </w:pPr>
+      <w:rPr>
+        <w:rFonts w:hint="default"/>
+      </w:rPr>
+    </w:lvl>
+    <w:lvl w:ilvl="1">
+      <w:start w:val="1"/>
+      <w:numFmt w:val="decimal"/>
+      <w:lvlText w:val="%1.%2"/>
+      <w:lvlJc w:val="left"/>
+      <w:pPr>
+        <w:ind w:left="720" w:hanging="720"/>
+      </w:pPr>
+      <w:rPr>
+        <w:rFonts w:hint="default"/>
+      </w:rPr>
+    </w:lvl>
+    <w:lvl w:ilvl="2">
+      <w:start w:val="1"/>
+      <w:numFmt w:val="decimal"/>
+      <w:lvlText w:val="%1.%2.%3"/>
+      <w:lvlJc w:val="left"/>
+      <w:pPr>
+        <w:ind w:left="720" w:hanging="720"/>
+      </w:pPr>
+      <w:rPr>
+        <w:rFonts w:hint="default"/>
+      </w:rPr>
+    </w:lvl>
+    <w:lvl w:ilvl="3">
+      <w:start w:val="1"/>
+      <w:numFmt w:val="decimal"/>
+      <w:lvlText w:val="%1.%2.%3.%4"/>
+      <w:lvlJc w:val="left"/>
+      <w:pPr>
+        <w:ind w:left="1080" w:hanging="1080"/>
+      </w:pPr>
+      <w:rPr>
+        <w:rFonts w:hint="default"/>
+      </w:rPr>
+    </w:lvl>
+    <w:lvl w:ilvl="4">
+      <w:start w:val="1"/>
+      <w:numFmt w:val="decimal"/>
+      <w:lvlText w:val="%1.%2.%3.%4.%5"/>
+      <w:lvlJc w:val="left"/>
+      <w:pPr>
+        <w:ind w:left="1440" w:hanging="1440"/>
+      </w:pPr>
+      <w:rPr>
+        <w:rFonts w:hint="default"/>
+      </w:rPr>
+    </w:lvl>
+    <w:lvl w:ilvl="5">
+      <w:start w:val="1"/>
+      <w:numFmt w:val="decimal"/>
+      <w:lvlText w:val="%1.%2.%3.%4.%5.%6"/>
+      <w:lvlJc w:val="left"/>
+      <w:pPr>
+        <w:ind w:left="1440" w:hanging="1440"/>
+      </w:pPr>
+      <w:rPr>
+        <w:rFonts w:hint="default"/>
+      </w:rPr>
+    </w:lvl>
+    <w:lvl w:ilvl="6">
+      <w:start w:val="1"/>
+      <w:numFmt w:val="decimal"/>
+      <w:lvlText w:val="%1.%2.%3.%4.%5.%6.%7"/>
+      <w:lvlJc w:val="left"/>
+      <w:pPr>
+        <w:ind w:left="1800" w:hanging="1800"/>
+      </w:pPr>
+      <w:rPr>
+        <w:rFonts w:hint="default"/>
+      </w:rPr>
+    </w:lvl>
+    <w:lvl w:ilvl="7">
+      <w:start w:val="1"/>
+      <w:numFmt w:val="decimal"/>
+      <w:lvlText w:val="%1.%2.%3.%4.%5.%6.%7.%8"/>
+      <w:lvlJc w:val="left"/>
+      <w:pPr>
+        <w:ind w:left="2160" w:hanging="2160"/>
+      </w:pPr>
+      <w:rPr>
+        <w:rFonts w:hint="default"/>
+      </w:rPr>
+    </w:lvl>
+    <w:lvl w:ilvl="8">
+      <w:start w:val="1"/>
+      <w:numFmt w:val="decimal"/>
+      <w:lvlText w:val="%1.%2.%3.%4.%5.%6.%7.%8.%9"/>
+      <w:lvlJc w:val="left"/>
+      <w:pPr>
+        <w:ind w:left="2160" w:hanging="2160"/>
+      </w:pPr>
+      <w:rPr>
+        <w:rFonts w:hint="default"/>
+      </w:rPr>
+    </w:lvl>
+  </w:abstractNum>
+  <w:num w:numId="1">
+    <w:abstractNumId w:val="1"/>
+  </w:num>
+  <w:num w:numId="2">
+    <w:abstractNumId w:val="0"/>
+  </w:num>
+</w:numbering>
+</file>
+
 <file path=word/styles.xml><?xml version="1.0" encoding="utf-8"?>
 <w:styles xmlns:mc="http://schemas.openxmlformats.org/markup-compatibility/2006" xmlns:r="http://schemas.openxmlformats.org/officeDocument/2006/relationships" xmlns:w="http://schemas.openxmlformats.org/wordprocessingml/2006/main" xmlns:w14="http://schemas.microsoft.com/office/word/2010/wordml" xmlns:w15="http://schemas.microsoft.com/office/word/2012/wordml" xmlns:w16cex="http://schemas.microsoft.com/office/word/2018/wordml/cex" xmlns:w16cid="http://schemas.microsoft.com/office/word/2016/wordml/cid" xmlns:w16="http://schemas.microsoft.com/office/word/2018/wordml" xmlns:w16se="http://schemas.microsoft.com/office/word/2015/wordml/symex" mc:Ignorable="w14 w15 w16se w16cid w16 w16cex">
   <w:docDefaults>
@@ -13192,6 +15730,7 @@
     <w:lsdException w:name="HTML Sample" w:semiHidden="1" w:unhideWhenUsed="1"/>
     <w:lsdException w:name="HTML Typewriter" w:semiHidden="1" w:unhideWhenUsed="1"/>
     <w:lsdException w:name="HTML Variable" w:semiHidden="1" w:unhideWhenUsed="1"/>
+    <w:lsdException w:name="Normal Table" w:semiHidden="1" w:unhideWhenUsed="1"/>
     <w:lsdException w:name="annotation subject" w:semiHidden="1" w:unhideWhenUsed="1"/>
     <w:lsdException w:name="No List" w:semiHidden="1" w:unhideWhenUsed="1"/>
     <w:lsdException w:name="Outline List 1" w:semiHidden="1" w:unhideWhenUsed="1"/>
@@ -13238,8 +15777,10 @@
     <w:lsdException w:name="Table Subtle 2" w:semiHidden="1" w:unhideWhenUsed="1"/>
     <w:lsdException w:name="Table Web 1" w:semiHidden="1" w:unhideWhenUsed="1"/>
     <w:lsdException w:name="Table Web 2" w:semiHidden="1" w:unhideWhenUsed="1"/>
+    <w:lsdException w:name="Table Web 3" w:semiHidden="1" w:unhideWhenUsed="1"/>
     <w:lsdException w:name="Balloon Text" w:semiHidden="1" w:unhideWhenUsed="1"/>
     <w:lsdException w:name="Table Grid" w:uiPriority="59"/>
+    <w:lsdException w:name="Table Theme" w:semiHidden="1" w:unhideWhenUsed="1"/>
     <w:lsdException w:name="Placeholder Text" w:semiHidden="1"/>
     <w:lsdException w:name="No Spacing" w:uiPriority="1" w:qFormat="1"/>
     <w:lsdException w:name="Light Shading" w:uiPriority="60"/>
@@ -13898,6 +16439,17 @@
       <w:color w:val="808080"/>
     </w:rPr>
   </w:style>
+  <w:style w:type="paragraph" w:styleId="ListParagraph">
+    <w:name w:val="List Paragraph"/>
+    <w:basedOn w:val="Normal"/>
+    <w:uiPriority w:val="34"/>
+    <w:qFormat/>
+    <w:rsid w:val="0014574B"/>
+    <w:pPr>
+      <w:ind w:left="720"/>
+      <w:contextualSpacing/>
+    </w:pPr>
+  </w:style>
 </w:styles>
 </file>
 

</xml_diff>